<commit_message>
Doksi 1. fejezet megírva
</commit_message>
<xml_diff>
--- a/docs/2023_24_1_Csáktornyai Ádám_GWBTSU_Szakdolgozat.docx
+++ b/docs/2023_24_1_Csáktornyai Ádám_GWBTSU_Szakdolgozat.docx
@@ -989,7 +989,6 @@
           <w:szCs w:val="24"/>
         </w:rPr>
       </w:pPr>
-      <w:proofErr w:type="spellStart"/>
       <w:r>
         <w:rPr>
           <w:rFonts w:cs="Times New Roman"/>
@@ -998,7 +997,6 @@
         <w:lastRenderedPageBreak/>
         <w:t>Abstract</w:t>
       </w:r>
-      <w:proofErr w:type="spellEnd"/>
     </w:p>
     <w:p>
       <w:pPr>
@@ -6525,10 +6523,6 @@
     <w:p>
       <w:pPr>
         <w:pStyle w:val="Cmsor2"/>
-        <w:rPr>
-          <w:rFonts w:cs="Times New Roman"/>
-          <w:szCs w:val="24"/>
-        </w:rPr>
       </w:pPr>
       <w:bookmarkStart w:id="5" w:name="_Toc149748198"/>
       <w:r>
@@ -6538,16 +6532,428 @@
     </w:p>
     <w:p>
       <w:pPr>
+        <w:pStyle w:val="Firstparagraph"/>
+      </w:pPr>
+      <w:r>
+        <w:t xml:space="preserve">A logopédus a hang, a beszéd és a nyelvi teljesítmények fogyatékosságával, zavarával, hibájával és hátrányával küzdő </w:t>
+      </w:r>
+      <w:r>
+        <w:t>gyermekek és felnőttek pedagógiai megalapozottságú gyógyító-nevelését végző szakember. A logopédus munkájában komplex ellátásra törekszik, tehát feladata a beszéd-rendellenességek kialakulásának megelőzése, felismerése és rendszeres szűrése, teljes körű vizsgálata, a beszéd és nyelvi fejlődési elmaradással küzdő gyermekek egyéni vagy csoportos fejlesztése, a beszédzavarok kezelése/terápiája, a beszédhibák korrekciója, az olvasás- és írászavarok redukciója, továbbá a logopédiai tanácsadás, kísérés</w:t>
+      </w:r>
+      <w:r>
+        <w:t xml:space="preserve"> és utógondozás</w:t>
+      </w:r>
+      <w:r>
+        <w:t>.</w:t>
+      </w:r>
+      <w:sdt>
+        <w:sdtPr>
+          <w:id w:val="-1391341898"/>
+          <w:citation/>
+        </w:sdtPr>
+        <w:sdtContent>
+          <w:r>
+            <w:fldChar w:fldCharType="begin"/>
+          </w:r>
+          <w:r>
+            <w:instrText xml:space="preserve"> CITATION Ale \l 1038 </w:instrText>
+          </w:r>
+          <w:r>
+            <w:fldChar w:fldCharType="separate"/>
+          </w:r>
+          <w:r>
+            <w:rPr>
+              <w:noProof/>
+            </w:rPr>
+            <w:t xml:space="preserve"> </w:t>
+          </w:r>
+          <w:r>
+            <w:rPr>
+              <w:noProof/>
+            </w:rPr>
+            <w:t>[1]</w:t>
+          </w:r>
+          <w:r>
+            <w:fldChar w:fldCharType="end"/>
+          </w:r>
+        </w:sdtContent>
+      </w:sdt>
+      <w:sdt>
+        <w:sdtPr>
+          <w:id w:val="1298180774"/>
+          <w:citation/>
+        </w:sdtPr>
+        <w:sdtContent>
+          <w:r>
+            <w:fldChar w:fldCharType="begin"/>
+          </w:r>
+          <w:r>
+            <w:instrText xml:space="preserve"> CITATION Log \l 1038 </w:instrText>
+          </w:r>
+          <w:r>
+            <w:fldChar w:fldCharType="separate"/>
+          </w:r>
+          <w:r>
+            <w:rPr>
+              <w:noProof/>
+            </w:rPr>
+            <w:t xml:space="preserve"> </w:t>
+          </w:r>
+          <w:r>
+            <w:rPr>
+              <w:noProof/>
+            </w:rPr>
+            <w:t>[2]</w:t>
+          </w:r>
+          <w:r>
+            <w:fldChar w:fldCharType="end"/>
+          </w:r>
+        </w:sdtContent>
+      </w:sdt>
+    </w:p>
+    <w:p>
+      <w:pPr>
+        <w:pStyle w:val="Firstparagraph"/>
+      </w:pPr>
+      <w:r>
+        <w:t>Egy magán logopédusnak sokféle feladata van. Néhány közülük:</w:t>
+      </w:r>
+    </w:p>
+    <w:p>
+      <w:pPr>
+        <w:pStyle w:val="Listaszerbekezds"/>
+        <w:numPr>
+          <w:ilvl w:val="0"/>
+          <w:numId w:val="21"/>
+        </w:numPr>
+      </w:pPr>
+      <w:r>
+        <w:t>Első</w:t>
+      </w:r>
+      <w:r>
+        <w:t xml:space="preserve"> feladata, hogy felmérje a páciens állapotát. Ehhez különböző teszteket és vizsgálatokat végezhet, például beszédvizsgálatot, nyelvvizsgálatot, vagy nyelési vizsgálatot. A vizsgálatok eredményeit felhasználva kidolgozza a beteg egyéni kezelési tervét. A kezelési terv célja, hogy a beteg a lehető leghamarabb megszabaduljon a beszéd-, nyelv-, kommunikációs, vagy nyelési problémáitól. A magán logopédus a kezelési terv szerint végzi a foglalkozásokat, amelyek során a beteg a szükséges készségeket és tudást sajátítja el. A foglalkozások során a logopédus motiválja és támogatja a beteget, hogy sikeresen teljesítse a feladatokat.</w:t>
+      </w:r>
+    </w:p>
+    <w:p>
+      <w:pPr>
+        <w:pStyle w:val="Listaszerbekezds"/>
+        <w:numPr>
+          <w:ilvl w:val="0"/>
+          <w:numId w:val="21"/>
+        </w:numPr>
+      </w:pPr>
+      <w:r>
+        <w:t>A magán logopédusnak fontos feladata, hogy időpontokat foglaljon és lemondjon a betegei számára. Emellett egyéb adminisztratív feladatokat is el kell végeznie</w:t>
+      </w:r>
+      <w:r>
+        <w:t>.</w:t>
+      </w:r>
+    </w:p>
+    <w:p>
+      <w:pPr>
+        <w:pStyle w:val="Listaszerbekezds"/>
+        <w:numPr>
+          <w:ilvl w:val="0"/>
+          <w:numId w:val="21"/>
+        </w:numPr>
+      </w:pPr>
+      <w:r>
+        <w:t>A magán logopédusnak marketing és reklám tevékenységet is kell folytatnia, hogy minél több pácienshez eljusson.</w:t>
+      </w:r>
+    </w:p>
+    <w:p>
+      <w:pPr>
+        <w:pStyle w:val="Listaszerbekezds"/>
+        <w:numPr>
+          <w:ilvl w:val="0"/>
+          <w:numId w:val="21"/>
+        </w:numPr>
+      </w:pPr>
+      <w:r>
+        <w:t>A fejlesztő játékok és eszközök használata a beszéd-, nyelv-, kommunikációs, vagy nyelési problémák kezelésének hatékony eszköze lehet. A megfelelően kiválasztott játékok és eszközök segíthetnek a gyerekeknek a beszédértés, a beszédprodukció, a nyelvtan, a kommunikáció, vagy a nyelés fejlesztésében.</w:t>
+      </w:r>
+    </w:p>
+    <w:p>
+      <w:pPr>
+        <w:ind w:firstLine="0"/>
+      </w:pPr>
+      <w:r>
+        <w:t>A szakdolgozatom ezen feladatok egy részében nyújt segítséget a logopédusoknak és gyógypedagógusoknak.</w:t>
+      </w:r>
+    </w:p>
+    <w:p>
+      <w:pPr>
         <w:pStyle w:val="Cmsor2"/>
       </w:pPr>
       <w:bookmarkStart w:id="6" w:name="_Toc149748199"/>
       <w:r>
-        <w:t>IT eszközök és operációs rendszerek fejlődése</w:t>
+        <w:lastRenderedPageBreak/>
+        <w:t xml:space="preserve">IT eszközök és </w:t>
+      </w:r>
+      <w:r>
+        <w:t>szoftverek</w:t>
+      </w:r>
+      <w:r>
+        <w:t xml:space="preserve"> fejlődése</w:t>
       </w:r>
       <w:bookmarkEnd w:id="6"/>
     </w:p>
     <w:p>
       <w:pPr>
+        <w:pStyle w:val="Firstparagraph"/>
+      </w:pPr>
+      <w:r>
+        <w:t>Az informatikai hardverek folyamatosan fejlődnek. A processzorok sebessége növekszik, a memóriák kapacitása bővül, és az adattároló eszközök egyre nagyobb tárhellyel rendelkeznek. Ez lehetővé teszi a komplexebb alkalmazások futtatását és a webalkalmazások hatékonyabb működését.</w:t>
+      </w:r>
+    </w:p>
+    <w:p>
+      <w:r>
+        <w:t xml:space="preserve">A mobil eszközök (például okostelefonok és táblagépek) is jelentős fejlődésen mentek keresztül. Ezek a készülékek ma már teljes értékű platformként szolgálnak, amelyeken futtathatunk </w:t>
+      </w:r>
+      <w:r>
+        <w:t xml:space="preserve">nem csak natív, de </w:t>
+      </w:r>
+      <w:r>
+        <w:t>webalkalmazásokat is.</w:t>
+      </w:r>
+    </w:p>
+    <w:p>
+      <w:pPr>
+        <w:pStyle w:val="Cmsor3"/>
+      </w:pPr>
+      <w:r>
+        <w:t>Operációs rendszerek</w:t>
+      </w:r>
+    </w:p>
+    <w:p>
+      <w:pPr>
+        <w:pStyle w:val="Firstparagraph"/>
+      </w:pPr>
+      <w:r>
+        <w:t>Az operációs rendszerek kulcsfontosságú szerepet játszanak az alkalmazások és webalkalmazások támogatásában. Az operációs rendszerek fejlődése lehetővé teszi a jobb teljesítményt, a magasabb biztonságot és az egyszerűbb felhasználói élményt.</w:t>
+      </w:r>
+    </w:p>
+    <w:p>
+      <w:r>
+        <w:t>A legnépszerűbb operációs rendszerekben már beépített funkció a webalkalmazások alkalmazásként futtatása:</w:t>
+      </w:r>
+    </w:p>
+    <w:p>
+      <w:pPr>
+        <w:pStyle w:val="Listaszerbekezds"/>
+        <w:numPr>
+          <w:ilvl w:val="0"/>
+          <w:numId w:val="23"/>
+        </w:numPr>
+      </w:pPr>
+      <w:proofErr w:type="spellStart"/>
+      <w:r>
+        <w:t>Andoir-on</w:t>
+      </w:r>
+      <w:proofErr w:type="spellEnd"/>
+      <w:r>
+        <w:t xml:space="preserve"> és iOS-en a webalkalmazások kikerülhetnek főképernyőre, lehetnek saját beállításaik, adataik és az appok használhatnak eszközben lévő szenzorokat a natívabb élményhez.</w:t>
+      </w:r>
+    </w:p>
+    <w:p>
+      <w:pPr>
+        <w:pStyle w:val="Listaszerbekezds"/>
+        <w:numPr>
+          <w:ilvl w:val="0"/>
+          <w:numId w:val="23"/>
+        </w:numPr>
+      </w:pPr>
+      <w:r>
+        <w:t>Windows alatt a webalkalmazások saját, külön ablakban futhatnak és a Start menüből is indíthatóak a számítógépre / laptopra telepített programokhoz hasonlóan. Szintén saját ikonnal és beállításokkal rendelkeznek.</w:t>
+      </w:r>
+    </w:p>
+    <w:p>
+      <w:pPr>
+        <w:pStyle w:val="Cmsor3"/>
+      </w:pPr>
+      <w:r>
+        <w:t>Webböngészők</w:t>
+      </w:r>
+    </w:p>
+    <w:p>
+      <w:pPr>
+        <w:pStyle w:val="Firstparagraph"/>
+      </w:pPr>
+      <w:r>
+        <w:t>A webböngészők fejlődése az informatika történetének egyik legfontosabb és legdinamikusabb területe. A webböngészők olyan szoftverek, amelyek lehetővé teszik a felhasználók számára, hogy weblapokat böngésszenek, tartalmakat megtekintsenek és online szolgáltatásokat használjanak. A fejlődésük során számos technológiai változást és innovációt hoztak magukkal.</w:t>
+      </w:r>
+    </w:p>
+    <w:p>
+      <w:pPr>
+        <w:pStyle w:val="Listaszerbekezds"/>
+        <w:numPr>
+          <w:ilvl w:val="0"/>
+          <w:numId w:val="24"/>
+        </w:numPr>
+      </w:pPr>
+      <w:r>
+        <w:t xml:space="preserve">Az első webböngésző, a WorldWideWeb, 1990-ben készült Tim </w:t>
+      </w:r>
+      <w:proofErr w:type="spellStart"/>
+      <w:r>
+        <w:t>Berners</w:t>
+      </w:r>
+      <w:proofErr w:type="spellEnd"/>
+      <w:r>
+        <w:t xml:space="preserve">-Lee által. Ezt követte a </w:t>
+      </w:r>
+      <w:proofErr w:type="spellStart"/>
+      <w:r>
+        <w:t>Mosaic</w:t>
+      </w:r>
+      <w:proofErr w:type="spellEnd"/>
+      <w:r>
+        <w:t>, amely 1993-ban jelent meg és az első grafikus böngésző volt.</w:t>
+      </w:r>
+    </w:p>
+    <w:p>
+      <w:pPr>
+        <w:pStyle w:val="Listaszerbekezds"/>
+        <w:numPr>
+          <w:ilvl w:val="0"/>
+          <w:numId w:val="24"/>
+        </w:numPr>
+      </w:pPr>
+      <w:r>
+        <w:lastRenderedPageBreak/>
+        <w:t>A Netscape Navigator a 90-es évek közepén vált népszerűvé, és hozzájárult a web elterjedéséhez.</w:t>
+      </w:r>
+    </w:p>
+    <w:p>
+      <w:pPr>
+        <w:pStyle w:val="Listaszerbekezds"/>
+        <w:numPr>
+          <w:ilvl w:val="0"/>
+          <w:numId w:val="24"/>
+        </w:numPr>
+      </w:pPr>
+      <w:r>
+        <w:t>A 90-es évek végén és a 2000-es évek elején a böngészőháborúk zajlottak. Az Internet Explorer és a Netscape Navigator versengtek a piaci részesedésért.</w:t>
+      </w:r>
+    </w:p>
+    <w:p>
+      <w:pPr>
+        <w:pStyle w:val="Listaszerbekezds"/>
+        <w:numPr>
+          <w:ilvl w:val="0"/>
+          <w:numId w:val="24"/>
+        </w:numPr>
+      </w:pPr>
+      <w:r>
+        <w:t>Az Internet Explorer hosszú ideig dominált, de később a Mozilla Firefox, majd a Google Chrome is erős versenyt jelentett.</w:t>
+      </w:r>
+      <w:sdt>
+        <w:sdtPr>
+          <w:id w:val="-1097867166"/>
+          <w:citation/>
+        </w:sdtPr>
+        <w:sdtContent>
+          <w:r>
+            <w:fldChar w:fldCharType="begin"/>
+          </w:r>
+          <w:r>
+            <w:instrText xml:space="preserve"> CITATION Bön \l 1038 </w:instrText>
+          </w:r>
+          <w:r>
+            <w:fldChar w:fldCharType="separate"/>
+          </w:r>
+          <w:r>
+            <w:rPr>
+              <w:noProof/>
+            </w:rPr>
+            <w:t xml:space="preserve"> </w:t>
+          </w:r>
+          <w:r>
+            <w:rPr>
+              <w:noProof/>
+            </w:rPr>
+            <w:t>[3]</w:t>
+          </w:r>
+          <w:r>
+            <w:fldChar w:fldCharType="end"/>
+          </w:r>
+        </w:sdtContent>
+      </w:sdt>
+    </w:p>
+    <w:p>
+      <w:pPr>
+        <w:pStyle w:val="Listaszerbekezds"/>
+        <w:numPr>
+          <w:ilvl w:val="0"/>
+          <w:numId w:val="24"/>
+        </w:numPr>
+      </w:pPr>
+      <w:r>
+        <w:t xml:space="preserve">A mai modern böngészők, mint például a Google Chrome, a Mozilla Firefox, az Apple </w:t>
+      </w:r>
+      <w:proofErr w:type="spellStart"/>
+      <w:r>
+        <w:t>Safari</w:t>
+      </w:r>
+      <w:proofErr w:type="spellEnd"/>
+      <w:r>
+        <w:t xml:space="preserve"> és az Microsoft Edge, sokkal gyorsabbak, biztonságosabbak és kompatibilisebbek.</w:t>
+      </w:r>
+    </w:p>
+    <w:p>
+      <w:pPr>
+        <w:pStyle w:val="Listaszerbekezds"/>
+        <w:numPr>
+          <w:ilvl w:val="0"/>
+          <w:numId w:val="24"/>
+        </w:numPr>
+      </w:pPr>
+      <w:r>
+        <w:t>A HTML5 és CSS3 technológiák támogatása lehetővé teszi az interaktívabb és multimédiás tartalmak megjelenítését.</w:t>
+      </w:r>
+      <w:sdt>
+        <w:sdtPr>
+          <w:id w:val="-834538695"/>
+          <w:citation/>
+        </w:sdtPr>
+        <w:sdtContent>
+          <w:r>
+            <w:fldChar w:fldCharType="begin"/>
+          </w:r>
+          <w:r>
+            <w:instrText xml:space="preserve"> CITATION Web \l 1038 </w:instrText>
+          </w:r>
+          <w:r>
+            <w:fldChar w:fldCharType="separate"/>
+          </w:r>
+          <w:r>
+            <w:rPr>
+              <w:noProof/>
+            </w:rPr>
+            <w:t xml:space="preserve"> </w:t>
+          </w:r>
+          <w:r>
+            <w:rPr>
+              <w:noProof/>
+            </w:rPr>
+            <w:t>[4]</w:t>
+          </w:r>
+          <w:r>
+            <w:fldChar w:fldCharType="end"/>
+          </w:r>
+        </w:sdtContent>
+      </w:sdt>
+    </w:p>
+    <w:p>
+      <w:pPr>
+        <w:ind w:firstLine="0"/>
+      </w:pPr>
+      <w:r>
+        <w:t>A mai modern böngészők már mind támogatják a progresszív webalkalmazásokat és lehetővé teszik a támogatott operációs rendszereiken ezeknek natív szerű futtatását.</w:t>
+      </w:r>
+    </w:p>
+    <w:p>
+      <w:pPr>
         <w:pStyle w:val="Cmsor2"/>
       </w:pPr>
       <w:bookmarkStart w:id="7" w:name="_Toc149748200"/>
@@ -6561,7 +6967,13 @@
         <w:pStyle w:val="Firstparagraph"/>
       </w:pPr>
       <w:r>
-        <w:t xml:space="preserve">A mobil eszközök és az azokon futó alkalmazások terén az elmúlt években látványos fejlődés tapasztalható. Az okostelefonok és tabletek terjedése és elterjedése lehetővé tette az emberek számára, hogy bármikor és bárhol hozzáférjenek az internethez és az online szolgáltatásokhoz. Az alkalmazásfejlesztés terén is számos változás történt. Korábban az alkalmazásokat külön-külön kellett fejleszteni az Android és az iOS rendszerekhez, ami nagyobb költségekkel és idővel járt. Azonban az utóbbi években az ún. </w:t>
+        <w:t xml:space="preserve">A mobil eszközök és az azokon futó alkalmazások terén az elmúlt években látványos fejlődés tapasztalható. Az okostelefonok és tabletek terjedése és elterjedése lehetővé tette az emberek számára, hogy bármikor és bárhol hozzáférjenek az internethez és az online szolgáltatásokhoz. Az alkalmazásfejlesztés terén is számos változás történt. Korábban az alkalmazásokat külön-külön kellett fejleszteni az Android és az iOS rendszerekhez, ami nagyobb költségekkel és idővel járt. Azonban az utóbbi években az </w:t>
+      </w:r>
+      <w:r>
+        <w:t>úgynevezett</w:t>
+      </w:r>
+      <w:r>
+        <w:t xml:space="preserve"> </w:t>
       </w:r>
       <w:proofErr w:type="spellStart"/>
       <w:r>
@@ -6573,310 +6985,377 @@
       </w:r>
     </w:p>
     <w:p>
+      <w:r>
+        <w:t>Ezzel párhuzamosan, a webtechnológiák terén is számos fejlesztés történt. A progresszív webalkalmazások (PWA-k) lehetővé teszik, hogy egy weboldal alkalmazás-szerűen működjön, offline üzemmódot és értesítéseket biztosítva a felhasználók számára. Az ilyen típusú alkalmazások előnye, hogy egyetlen kódbázisból indulnak, és azonnal futtathatóak a böngészőben, azonban számos olyan funkció is rendelkezésre áll, amelyeket korábban csak a natív alkalmazások biztosítottak.</w:t>
+      </w:r>
+    </w:p>
+    <w:p>
+      <w:r>
+        <w:t xml:space="preserve">Ezen trendek figyelembevételével a logopédiai folyamatok támogatását megvalósító alkalmazásom is PWA-ként fejlesztem, így lehetővé téve a felhasználók </w:t>
+      </w:r>
+      <w:r>
+        <w:lastRenderedPageBreak/>
+        <w:t xml:space="preserve">számára, hogy akár telefonjuk böngészőjéből is hozzáférjenek az alkalmazás szolgáltatásaihoz, illetve </w:t>
+      </w:r>
+      <w:proofErr w:type="spellStart"/>
+      <w:r>
+        <w:t>admin</w:t>
+      </w:r>
+      <w:proofErr w:type="spellEnd"/>
+      <w:r>
+        <w:t xml:space="preserve"> felülethez.</w:t>
+      </w:r>
+    </w:p>
+    <w:p>
+      <w:pPr>
+        <w:pStyle w:val="Cmsor2"/>
+      </w:pPr>
+      <w:bookmarkStart w:id="8" w:name="_Toc149748201"/>
+      <w:r>
+        <w:t>PWA technológia</w:t>
+      </w:r>
+      <w:bookmarkEnd w:id="8"/>
+    </w:p>
+    <w:p>
       <w:pPr>
         <w:pStyle w:val="Firstparagraph"/>
       </w:pPr>
       <w:r>
-        <w:t>Ezzel párhuzamosan, a webtechnológiák terén is számos fejlesztés történt. A progresszív webalkalmazások (PWA-k) lehetővé teszik, hogy egy weboldal alkalmazás-szerűen működjön, offline üzemmódot és értesítéseket biztosítva a felhasználók számára. Az ilyen típusú alkalmazások előnye, hogy egyetlen kódbázisból indulnak, és azonnal futtathatóak a böngészőben, azonban számos olyan funkció is rendelkezésre áll, amelyeket korábban csak a natív alkalmazások biztosítottak.</w:t>
-      </w:r>
+        <w:t>Az utóbbi években egyre népszerűbbé váltak a PWA-k (</w:t>
+      </w:r>
+      <w:proofErr w:type="spellStart"/>
+      <w:r>
+        <w:t>Progressive</w:t>
+      </w:r>
+      <w:proofErr w:type="spellEnd"/>
+      <w:r>
+        <w:t xml:space="preserve"> Web </w:t>
+      </w:r>
+      <w:proofErr w:type="spellStart"/>
+      <w:r>
+        <w:t>Applications</w:t>
+      </w:r>
+      <w:proofErr w:type="spellEnd"/>
+      <w:r>
+        <w:t>), amelyek egyesítik a webalkalmazások és a natív alkalmazások előnyeit. A PWA-k az internet böngészőjében futnak, de telepíthetőek és olyan funkcionalitást kínálnak, amely hasonló a natív alkalmazásokhoz. A PWA-k az utóbbi időben egyre elterjedtebbek lettek a vállalatok és az üzleti felhasználók körében, mert könnyen fejleszthetők és frissíthetők, valamint a felhasználók is hasonló élményt tapasztalhatnak általuk, mint a natív alkalmazások esetén.</w:t>
+      </w:r>
+    </w:p>
+    <w:p>
+      <w:r>
+        <w:t>A PWA-</w:t>
+      </w:r>
+      <w:proofErr w:type="spellStart"/>
+      <w:r>
+        <w:t>knak</w:t>
+      </w:r>
+      <w:proofErr w:type="spellEnd"/>
+      <w:r>
+        <w:t xml:space="preserve"> számos előnyük van a hagyományos webalkalmazásokkal és a natív alkalmazásokkal szemben. Egyik legnagyobb előnye, hogy a felhasználók a böngészőjükből telepíthetik a PWA-</w:t>
+      </w:r>
+      <w:proofErr w:type="spellStart"/>
+      <w:r>
+        <w:t>kat</w:t>
+      </w:r>
+      <w:proofErr w:type="spellEnd"/>
+      <w:r>
+        <w:t>, így nem szükséges az alkalmazások letöltése és telepítése a készülékekre, ami időt takarít meg és nem foglal helyet a felhasználói eszközökön. A PWA-k gyorsak és reszponzívak, és a felhasználók offline módban is használhatják őket, amely azok számára előnyös, akik korlátozott hozzáféréssel rendelkeznek az internethez.</w:t>
+      </w:r>
+      <w:r>
+        <w:t xml:space="preserve"> Bár a webalkalmazásom több funkciójához is szükséges internetkapcsolat, vannak aloldalak és komponensek, amelyek kihasználhatják az offline használat előnyeit.</w:t>
+      </w:r>
+      <w:r>
+        <w:t xml:space="preserve"> A PWA-k használata nem igényel különösebb technikai tudást, és a fejlesztőknek nem szükséges több platformra külön-külön alkalmazásokat fejleszteniük, ami időt takarít meg és egyszerűsíti a fejlesztési folyamatot.</w:t>
+      </w:r>
+    </w:p>
+    <w:p>
+      <w:r>
+        <w:t>Az előnyök mellett azonban vannak korlátjai is a PWA-</w:t>
+      </w:r>
+      <w:proofErr w:type="spellStart"/>
+      <w:r>
+        <w:t>knak</w:t>
+      </w:r>
+      <w:proofErr w:type="spellEnd"/>
+      <w:r>
+        <w:t>, például korlátozottabb hozzáféréssel rendelkeznek a készülék hardveres erőforrásaihoz, mint a natív alkalmazások.</w:t>
+      </w:r>
+    </w:p>
+    <w:p>
+      <w:r>
+        <w:t>Az alkalmazás elkészítése mellett az egyik legfőbb motiváció az volt, hogy a logopédiai területen tevékenykedő szakemberek munkáját szeretném támogatni egy olyan alkalmazással, amely a legmodernebb technológiákat használja. A PWA technológia választása pedig nem véletlen, hiszen számos előnye miatt könnyen hozzáférhető és használható. Egyrészt minden platformon elérhető, így nem szükséges külön natív alkalmazásokat fejleszteni különböző platformokra. Emellett a PWA alkalmazások használata szinte azonnal elkezdhető, nem igényel telepítést és használatuk során a felhasználói élmény is közelítheti a natív alkalmazások szintjét.</w:t>
+      </w:r>
+      <w:r>
+        <w:t xml:space="preserve"> Ezek mind </w:t>
+      </w:r>
+      <w:r>
+        <w:lastRenderedPageBreak/>
+        <w:t>nagyon fontos szempontok, hisz az embereknek, ha segítségre van szükségük, nagy valószínűséggel nem a telefonjuk alkalmazás áruházába fordulnak először.</w:t>
+      </w:r>
+    </w:p>
+    <w:p>
+      <w:pPr>
+        <w:pStyle w:val="Cmsor2"/>
+      </w:pPr>
+      <w:bookmarkStart w:id="9" w:name="_Toc149748202"/>
+      <w:r>
+        <w:t>Mobil operációs rendszerek és sajátosságaik</w:t>
+      </w:r>
+      <w:bookmarkEnd w:id="9"/>
     </w:p>
     <w:p>
       <w:pPr>
         <w:pStyle w:val="Firstparagraph"/>
       </w:pPr>
       <w:r>
-        <w:t xml:space="preserve">Ezen trendek figyelembevételével a logopédiai folyamatok támogatását megvalósító alkalmazásom is PWA-ként fejlesztem, így lehetővé téve a felhasználók számára, hogy akár telefonjuk böngészőjéből is hozzáférjenek az alkalmazás szolgáltatásaihoz, illetve </w:t>
+        <w:t>Az okostelefonok már szinte minden embernél megtalálhatóak. A két leghasználtabb rendszer ezeken az eszközökön pedig az Android és az iOS. Bár sok hasonlóság van a kettő között, egy natív alkalmazás fejlesztése különböző módszerekkel, eszközökkel és lépésekkel történik.</w:t>
+      </w:r>
+    </w:p>
+    <w:p>
+      <w:r>
+        <w:t>Android esetén bármilyen operációs rendszeren lehet natív alkalmazást készíteni (akár magán Android-</w:t>
       </w:r>
       <w:proofErr w:type="spellStart"/>
       <w:r>
-        <w:t>admin</w:t>
+        <w:t>on</w:t>
       </w:r>
       <w:proofErr w:type="spellEnd"/>
       <w:r>
-        <w:t xml:space="preserve"> felülethez.</w:t>
+        <w:t xml:space="preserve"> is) Java vagy </w:t>
+      </w:r>
+      <w:proofErr w:type="spellStart"/>
+      <w:r>
+        <w:t>Kotlin</w:t>
+      </w:r>
+      <w:proofErr w:type="spellEnd"/>
+      <w:r>
+        <w:t xml:space="preserve"> (vagy alternatív környezetekben C#, </w:t>
+      </w:r>
+      <w:proofErr w:type="spellStart"/>
+      <w:r>
+        <w:t>JavaScipt</w:t>
+      </w:r>
+      <w:proofErr w:type="spellEnd"/>
+      <w:r>
+        <w:t xml:space="preserve">, </w:t>
+      </w:r>
+      <w:proofErr w:type="spellStart"/>
+      <w:r>
+        <w:t>TypeScipt</w:t>
+      </w:r>
+      <w:proofErr w:type="spellEnd"/>
+      <w:r>
+        <w:t xml:space="preserve"> vagy C++) nyelven. iOS-nél pedig szükség van egy </w:t>
+      </w:r>
+      <w:proofErr w:type="spellStart"/>
+      <w:r>
+        <w:t>Macbook-ra</w:t>
+      </w:r>
+      <w:proofErr w:type="spellEnd"/>
+      <w:r>
+        <w:t xml:space="preserve">, hogy </w:t>
+      </w:r>
+      <w:proofErr w:type="spellStart"/>
+      <w:r>
+        <w:t>build-elni</w:t>
+      </w:r>
+      <w:proofErr w:type="spellEnd"/>
+      <w:r>
+        <w:t xml:space="preserve"> tudjuk az alkalmazást, mindegy milyen környezetben vagy nyelven fejlesztettük.</w:t>
+      </w:r>
+    </w:p>
+    <w:p>
+      <w:r>
+        <w:t xml:space="preserve">Ezek a különbségek megnehezítik az egyéni fejlesztők és cégek dolgát. Bár már vannak technológiák arra, hogy egy kóddal 2 platformra egyaránt lehessen </w:t>
+      </w:r>
+      <w:proofErr w:type="spellStart"/>
+      <w:r>
+        <w:t>build-et</w:t>
+      </w:r>
+      <w:proofErr w:type="spellEnd"/>
+      <w:r>
+        <w:t xml:space="preserve"> készíteni, például a </w:t>
+      </w:r>
+      <w:proofErr w:type="spellStart"/>
+      <w:r>
+        <w:t>React</w:t>
+      </w:r>
+      <w:proofErr w:type="spellEnd"/>
+      <w:r>
+        <w:t xml:space="preserve"> </w:t>
+      </w:r>
+      <w:proofErr w:type="spellStart"/>
+      <w:r>
+        <w:t>Native</w:t>
+      </w:r>
+      <w:proofErr w:type="spellEnd"/>
+      <w:r>
+        <w:t xml:space="preserve">, </w:t>
+      </w:r>
+      <w:proofErr w:type="spellStart"/>
+      <w:r>
+        <w:t>Flutter</w:t>
+      </w:r>
+      <w:proofErr w:type="spellEnd"/>
+      <w:r>
+        <w:t>,</w:t>
+      </w:r>
+      <w:r>
+        <w:t xml:space="preserve"> a nemrég került stabil állapotba</w:t>
+      </w:r>
+      <w:r>
+        <w:t xml:space="preserve"> </w:t>
+      </w:r>
+      <w:proofErr w:type="spellStart"/>
+      <w:r>
+        <w:t>Kotlin</w:t>
+      </w:r>
+      <w:proofErr w:type="spellEnd"/>
+      <w:r>
+        <w:t xml:space="preserve"> Multiplatform Mobile és sok más, de még így is rengeteg rendszerbéli különbségre kell odafigyelni a fejlesztés során.</w:t>
+      </w:r>
+    </w:p>
+    <w:p>
+      <w:r>
+        <w:t>A fentebb említett PWA technológiánál viszont nem kell annyira aggódni, hogy a kód máshogy működik a különböző operációs rendszereken vagy máshogy néz ki különböző kijelzőkön. De ez nem jelenti azt, hogy nincsenek különbségek.</w:t>
+      </w:r>
+    </w:p>
+    <w:p>
+      <w:r>
+        <w:t xml:space="preserve">Egy progresszív webalkalmazás működéséhez a felhasználónak szüksége van egy böngészőre. Minden rendszeren létezik alapértelmezett böngésző, de ezek nem mindig ugyanazok. Például Android (és Windows) operációs rendszereken a </w:t>
+      </w:r>
+      <w:proofErr w:type="spellStart"/>
+      <w:r>
+        <w:t>chromium</w:t>
+      </w:r>
+      <w:proofErr w:type="spellEnd"/>
+      <w:r>
+        <w:t xml:space="preserve"> motor jeleníti meg a PWA-</w:t>
+      </w:r>
+      <w:proofErr w:type="spellStart"/>
+      <w:r>
+        <w:t>kat</w:t>
+      </w:r>
+      <w:proofErr w:type="spellEnd"/>
+      <w:r>
+        <w:t xml:space="preserve">, de iOS (és </w:t>
+      </w:r>
+      <w:proofErr w:type="spellStart"/>
+      <w:r>
+        <w:t>MacOS</w:t>
+      </w:r>
+      <w:proofErr w:type="spellEnd"/>
+      <w:r>
+        <w:t xml:space="preserve">) rendszerek esetén a </w:t>
+      </w:r>
+      <w:proofErr w:type="spellStart"/>
+      <w:r>
+        <w:t>Safari</w:t>
+      </w:r>
+      <w:proofErr w:type="spellEnd"/>
+      <w:r>
+        <w:t xml:space="preserve"> webböngésző látja el ezt a feladatot. Ha párosítjuk a PWA-t egy modern keretrendszerrel, ami támogatja ezeket a böngészőket, akkor szinte semmilyen különbség nincs az Android-</w:t>
+      </w:r>
+      <w:proofErr w:type="spellStart"/>
+      <w:r>
+        <w:t>on</w:t>
+      </w:r>
+      <w:proofErr w:type="spellEnd"/>
+      <w:r>
+        <w:t xml:space="preserve"> és iOS-en (és minden máson) futó progresszív webalkalmazás működésében és megjelenítésében.</w:t>
       </w:r>
     </w:p>
     <w:p>
       <w:pPr>
         <w:pStyle w:val="Cmsor2"/>
       </w:pPr>
-      <w:bookmarkStart w:id="8" w:name="_Toc149748201"/>
-      <w:r>
-        <w:t>PWA technológia</w:t>
-      </w:r>
-      <w:bookmarkEnd w:id="8"/>
+      <w:bookmarkStart w:id="10" w:name="_Toc149748203"/>
+      <w:r>
+        <w:t>Logopédia és gyógypedagógia területén használt alkalmazások felmérése</w:t>
+      </w:r>
+      <w:bookmarkEnd w:id="10"/>
     </w:p>
     <w:p>
       <w:pPr>
         <w:pStyle w:val="Firstparagraph"/>
       </w:pPr>
       <w:r>
-        <w:t>Az utóbbi években egyre népszerűbbé váltak a PWA-k (</w:t>
-      </w:r>
-      <w:proofErr w:type="spellStart"/>
-      <w:r>
-        <w:t>Progressive</w:t>
-      </w:r>
-      <w:proofErr w:type="spellEnd"/>
-      <w:r>
-        <w:t xml:space="preserve"> Web </w:t>
-      </w:r>
-      <w:proofErr w:type="spellStart"/>
-      <w:r>
-        <w:t>Applications</w:t>
-      </w:r>
-      <w:proofErr w:type="spellEnd"/>
-      <w:r>
-        <w:t xml:space="preserve">), amelyek egyesítik a webalkalmazások és a natív alkalmazások előnyeit. A PWA-k az internet böngészőjében futnak, de telepíthetőek és olyan funkcionalitást kínálnak, amely hasonló a natív alkalmazásokhoz. A PWA-k az utóbbi időben egyre elterjedtebbek lettek </w:t>
+        <w:t xml:space="preserve">Bár az informatika gyorsan fejlődik, a magyar oktatásban alig látható ez a fejlődés az általános- és középiskolák körül. Viszont vannak törekvések a haladásra. Néhány helyen </w:t>
       </w:r>
       <w:r>
         <w:lastRenderedPageBreak/>
-        <w:t>a vállalatok és az üzleti felhasználók körében, mert könnyen fejleszthetők és frissíthetők, valamint a felhasználók is hasonló élményt tapasztalhatnak általuk, mint a natív alkalmazások esetén.</w:t>
-      </w:r>
-    </w:p>
-    <w:p>
-      <w:pPr>
-        <w:pStyle w:val="Firstparagraph"/>
-      </w:pPr>
-      <w:r>
-        <w:t>A PWA-</w:t>
-      </w:r>
-      <w:proofErr w:type="spellStart"/>
-      <w:r>
-        <w:t>knak</w:t>
-      </w:r>
-      <w:proofErr w:type="spellEnd"/>
-      <w:r>
-        <w:t xml:space="preserve"> számos előnyük van a hagyományos webalkalmazásokkal és a natív alkalmazásokkal szemben. Egyik legnagyobb előnye, hogy a felhasználók a böngészőjükből telepíthetik a PWA-</w:t>
-      </w:r>
-      <w:proofErr w:type="spellStart"/>
-      <w:r>
-        <w:t>kat</w:t>
-      </w:r>
-      <w:proofErr w:type="spellEnd"/>
-      <w:r>
-        <w:t>, így nem szükséges az alkalmazások letöltése és telepítése a készülékekre, ami időt takarít meg és nem foglal helyet a felhasználói eszközökön. A PWA-k gyorsak és reszponzívak, és a felhasználók offline módban is használhatják őket, amely azok számára előnyös, akik korlátozott hozzáféréssel rendelkeznek az internethez. A PWA-k használata nem igényel különösebb technikai tudást, és a fejlesztőknek nem szükséges több platformra külön-külön alkalmazásokat fejleszteniük, ami időt takarít meg és egyszerűsíti a fejlesztési folyamatot.</w:t>
-      </w:r>
-    </w:p>
-    <w:p>
-      <w:pPr>
-        <w:pStyle w:val="Firstparagraph"/>
-      </w:pPr>
-      <w:r>
-        <w:t>Az előnyök mellett azonban vannak korlátjai is a PWA-</w:t>
-      </w:r>
-      <w:proofErr w:type="spellStart"/>
-      <w:r>
-        <w:t>knak</w:t>
-      </w:r>
-      <w:proofErr w:type="spellEnd"/>
-      <w:r>
-        <w:t>, például korlátozottabb hozzáféréssel rendelkeznek a készülék hardveres erőforrásaihoz, mint a natív alkalmazások.</w:t>
-      </w:r>
-    </w:p>
-    <w:p>
-      <w:pPr>
-        <w:pStyle w:val="Firstparagraph"/>
-      </w:pPr>
-      <w:r>
-        <w:t>Az alkalmazás elkészítése mellett az egyik legfőbb motiváció az volt, hogy a logopédiai területen tevékenykedő szakemberek munkáját szeretném támogatni egy olyan alkalmazással, amely a legmodernebb technológiákat használja. A PWA technológia választása pedig nem véletlen, hiszen számos előnye miatt könnyen hozzáférhető és használható. Egyrészt minden platformon elérhető, így nem szükséges külön natív alkalmazásokat fejleszteni különböző platformokra. Emellett a PWA alkalmazások használata szinte azonnal elkezdhető, nem igényel telepítést és használatuk során a felhasználói élmény is közelítheti a natív alkalmazások szintjét.</w:t>
-      </w:r>
-    </w:p>
-    <w:p>
-      <w:pPr>
-        <w:pStyle w:val="Cmsor2"/>
-      </w:pPr>
-      <w:bookmarkStart w:id="9" w:name="_Toc149748202"/>
-      <w:r>
-        <w:t>Mobil operációs rendszerek és sajátosságaik</w:t>
-      </w:r>
-      <w:bookmarkEnd w:id="9"/>
-    </w:p>
-    <w:p>
-      <w:pPr>
-        <w:pStyle w:val="Firstparagraph"/>
-      </w:pPr>
-      <w:r>
-        <w:t>Az okostelefonok már szinte minden embernél megtalálhatóak. A két leghasználtabb rendszer ezeken az eszközökön pedig az Android és az iOS. Bár sok hasonlóság van a kettő között, egy natív alkalmazás fejlesztése különböző módszerekkel, eszközökkel és lépésekkel történik.</w:t>
-      </w:r>
-    </w:p>
-    <w:p>
-      <w:pPr>
-        <w:pStyle w:val="Firstparagraph"/>
-      </w:pPr>
-      <w:r>
-        <w:t>Android esetén bármilyen operációs rendszeren lehet natív alkalmazást készíteni (akár magán Android-</w:t>
-      </w:r>
-      <w:proofErr w:type="spellStart"/>
-      <w:r>
-        <w:t>on</w:t>
-      </w:r>
-      <w:proofErr w:type="spellEnd"/>
-      <w:r>
-        <w:t xml:space="preserve"> is) Java vagy </w:t>
-      </w:r>
-      <w:proofErr w:type="spellStart"/>
-      <w:r>
-        <w:t>Kotlin</w:t>
-      </w:r>
-      <w:proofErr w:type="spellEnd"/>
-      <w:r>
-        <w:t xml:space="preserve"> (vagy alternatív környezetekben C#, </w:t>
-      </w:r>
-      <w:proofErr w:type="spellStart"/>
-      <w:r>
-        <w:t>JavaScipt</w:t>
-      </w:r>
-      <w:proofErr w:type="spellEnd"/>
-      <w:r>
-        <w:t xml:space="preserve">, </w:t>
-      </w:r>
-      <w:proofErr w:type="spellStart"/>
-      <w:r>
-        <w:t>TypeScipt</w:t>
-      </w:r>
-      <w:proofErr w:type="spellEnd"/>
-      <w:r>
-        <w:t xml:space="preserve"> vagy C++) nyelven. iOS-nél pedig szükség van egy </w:t>
-      </w:r>
-      <w:proofErr w:type="spellStart"/>
-      <w:r>
-        <w:t>Macbook-ra</w:t>
-      </w:r>
-      <w:proofErr w:type="spellEnd"/>
-      <w:r>
-        <w:t xml:space="preserve">, hogy </w:t>
-      </w:r>
-      <w:proofErr w:type="spellStart"/>
-      <w:r>
-        <w:t>build-elni</w:t>
-      </w:r>
-      <w:proofErr w:type="spellEnd"/>
-      <w:r>
-        <w:t xml:space="preserve"> tudjuk az alkalmazást, mindegy milyen környezetben vagy nyelven fejlesztettük.</w:t>
-      </w:r>
-    </w:p>
-    <w:p>
-      <w:pPr>
-        <w:pStyle w:val="Firstparagraph"/>
-      </w:pPr>
-      <w:r>
-        <w:lastRenderedPageBreak/>
-        <w:t xml:space="preserve">Ezek a különbségek megnehezítik az egyéni fejlesztők és cégek dolgát. Bár már vannak technológiák arra, hogy egy kóddal 2 platformra egyaránt lehessen </w:t>
-      </w:r>
-      <w:proofErr w:type="spellStart"/>
-      <w:r>
-        <w:t>build-et</w:t>
-      </w:r>
-      <w:proofErr w:type="spellEnd"/>
-      <w:r>
-        <w:t xml:space="preserve"> készíteni, például a </w:t>
-      </w:r>
-      <w:proofErr w:type="spellStart"/>
-      <w:r>
-        <w:t>React</w:t>
-      </w:r>
-      <w:proofErr w:type="spellEnd"/>
-      <w:r>
-        <w:t xml:space="preserve"> </w:t>
-      </w:r>
-      <w:proofErr w:type="spellStart"/>
-      <w:r>
-        <w:t>Native</w:t>
-      </w:r>
-      <w:proofErr w:type="spellEnd"/>
-      <w:r>
-        <w:t xml:space="preserve">, </w:t>
-      </w:r>
-      <w:proofErr w:type="spellStart"/>
-      <w:r>
-        <w:t>Flutter</w:t>
-      </w:r>
-      <w:proofErr w:type="spellEnd"/>
-      <w:r>
-        <w:t xml:space="preserve">, </w:t>
-      </w:r>
-      <w:proofErr w:type="spellStart"/>
-      <w:r>
-        <w:t>Kotlin</w:t>
-      </w:r>
-      <w:proofErr w:type="spellEnd"/>
-      <w:r>
-        <w:t xml:space="preserve"> Multiplatform Mobile és sok más, de még így is rengeteg rendszerbéli különbségre kell odafigyelni a fejlesztés során.</w:t>
-      </w:r>
-    </w:p>
-    <w:p>
-      <w:pPr>
-        <w:pStyle w:val="Firstparagraph"/>
-      </w:pPr>
-      <w:r>
-        <w:t>A fentebb említett PWA technológiánál viszont nem kell annyira aggódni, hogy a kód máshogy működik a különböző operációs rendszereken vagy máshogy néz ki különböző kijelzőkön. De ez nem jelenti azt, hogy nincsenek különbségek.</w:t>
-      </w:r>
-    </w:p>
-    <w:p>
-      <w:pPr>
-        <w:pStyle w:val="Firstparagraph"/>
-      </w:pPr>
-      <w:r>
-        <w:t xml:space="preserve">Egy progresszív webalkalmazás működéséhez a felhasználónak szüksége van egy böngészőre. Minden rendszeren létezik alapértelmezett böngésző, de ezek nem mindig ugyanazok. Például Android (és Windows) operációs rendszereken a </w:t>
-      </w:r>
-      <w:proofErr w:type="spellStart"/>
-      <w:r>
-        <w:t>chromium</w:t>
-      </w:r>
-      <w:proofErr w:type="spellEnd"/>
-      <w:r>
-        <w:t xml:space="preserve"> motor jeleníti meg a PWA-</w:t>
-      </w:r>
-      <w:proofErr w:type="spellStart"/>
-      <w:r>
-        <w:t>kat</w:t>
-      </w:r>
-      <w:proofErr w:type="spellEnd"/>
-      <w:r>
-        <w:t xml:space="preserve">, de iOS (és </w:t>
-      </w:r>
-      <w:proofErr w:type="spellStart"/>
-      <w:r>
-        <w:t>MacOS</w:t>
-      </w:r>
-      <w:proofErr w:type="spellEnd"/>
-      <w:r>
-        <w:t xml:space="preserve">) rendszerek esetén a </w:t>
-      </w:r>
-      <w:proofErr w:type="spellStart"/>
-      <w:r>
-        <w:t>Safari</w:t>
-      </w:r>
-      <w:proofErr w:type="spellEnd"/>
-      <w:r>
-        <w:t xml:space="preserve"> webböngésző látja el ezt a feladatot. Ha párosítjuk a PWA-t egy modern keretrendszerrel, ami támogatja ezeket a böngészőket, akkor szinte semmilyen különbség nincs az Android-</w:t>
-      </w:r>
-      <w:proofErr w:type="spellStart"/>
-      <w:r>
-        <w:t>on</w:t>
-      </w:r>
-      <w:proofErr w:type="spellEnd"/>
-      <w:r>
-        <w:t xml:space="preserve"> és iOS-en (és minden máson) futó progresszív webalkalmazás működésében és megjelenítésében.</w:t>
-      </w:r>
-    </w:p>
-    <w:p>
-      <w:pPr>
-        <w:pStyle w:val="Cmsor2"/>
-      </w:pPr>
-      <w:bookmarkStart w:id="10" w:name="_Toc149748203"/>
-      <w:r>
-        <w:t>Logopédia és gyógypedagógia területén használt alkalmazások felmérése</w:t>
-      </w:r>
-      <w:bookmarkEnd w:id="10"/>
-    </w:p>
-    <w:p>
-      <w:pPr>
-        <w:pStyle w:val="Firstparagraph"/>
-      </w:pPr>
-      <w:r>
-        <w:t>Bár az informatika gyorsan fejlődik, a magyar oktatásban alig látható ez a fejlődés az általános- és középiskolák körül. Viszont vannak törekvések a haladásra. Néhány helyen a logopédiai és gyógypedagógiai foglalkozásokon tableteket használnak oktató, fejlesztő játékokkal. De ezen kívül nem igazán látható más alkalmazása az informatikának, tehát a szakdolgozatom egy informatika szempontból még teljesen új területen fog működni.</w:t>
+        <w:t>a logopédiai és gyógypedagógiai foglalkozásokon tableteket használnak oktató, fejlesztő játékokkal.</w:t>
+      </w:r>
+    </w:p>
+    <w:p>
+      <w:r>
+        <w:t>A foglalkozásokon kívül, reklámozás terén is lehet látni igyekezetet az informatikai lehetőségek alkalmazására. Több magán tanár és logopédus egyszerűbb weboldalt hoz létre a szolgáltatásainak reklámozására. Ezeken a weboldalakon általában szerepel bemutatkozás, elérhetőségek és ár lista. Ritkább esetekben letölthető feladatokat is észrevettem.</w:t>
+      </w:r>
+      <w:sdt>
+        <w:sdtPr>
+          <w:id w:val="1652555567"/>
+          <w:citation/>
+        </w:sdtPr>
+        <w:sdtContent>
+          <w:r>
+            <w:fldChar w:fldCharType="begin"/>
+          </w:r>
+          <w:r>
+            <w:instrText xml:space="preserve"> CITATION Lők \l 1038 </w:instrText>
+          </w:r>
+          <w:r>
+            <w:fldChar w:fldCharType="separate"/>
+          </w:r>
+          <w:r>
+            <w:rPr>
+              <w:noProof/>
+            </w:rPr>
+            <w:t xml:space="preserve"> </w:t>
+          </w:r>
+          <w:r>
+            <w:rPr>
+              <w:noProof/>
+            </w:rPr>
+            <w:t>[5]</w:t>
+          </w:r>
+          <w:r>
+            <w:fldChar w:fldCharType="end"/>
+          </w:r>
+        </w:sdtContent>
+      </w:sdt>
+      <w:r>
+        <w:t xml:space="preserve"> Innen jött a fejlesztő játék és tárgy kölcsönzés ötlete. Nem csak tartalomban, de technikailag is egyszerűnek mondhatók az ilyen weboldalak. Kutatásom során úgy láttam, hogy gyakran online, vizuális weboldal készítő eszközzel hozták létre ezeket az oldalakat.</w:t>
+      </w:r>
+    </w:p>
+    <w:p>
+      <w:r>
+        <w:t>E</w:t>
+      </w:r>
+      <w:r>
+        <w:t>ze</w:t>
+      </w:r>
+      <w:r>
+        <w:t>ke</w:t>
+      </w:r>
+      <w:r>
+        <w:t>n</w:t>
+      </w:r>
+      <w:r>
+        <w:t xml:space="preserve"> a szempontokon</w:t>
+      </w:r>
+      <w:r>
+        <w:t xml:space="preserve"> kívül nem igazán látható más alkalmazása az informatikának, tehát a szakdolgozatom egy informatika szempontból még </w:t>
+      </w:r>
+      <w:r>
+        <w:t>szinte</w:t>
+      </w:r>
+      <w:r>
+        <w:t xml:space="preserve"> új terület</w:t>
+      </w:r>
+      <w:r>
+        <w:t>é</w:t>
+      </w:r>
+      <w:r>
+        <w:t>n fog működni.</w:t>
       </w:r>
     </w:p>
     <w:p>
@@ -7425,226 +7904,343 @@
         </w:sectPr>
       </w:pPr>
     </w:p>
+    <w:sdt>
+      <w:sdtPr>
+        <w:id w:val="-114753036"/>
+        <w:docPartObj>
+          <w:docPartGallery w:val="Bibliographies"/>
+          <w:docPartUnique/>
+        </w:docPartObj>
+      </w:sdtPr>
+      <w:sdtEndPr>
+        <w:rPr>
+          <w:rFonts w:eastAsiaTheme="minorHAnsi" w:cstheme="minorBidi"/>
+          <w:b w:val="0"/>
+          <w:color w:val="auto"/>
+          <w:sz w:val="24"/>
+          <w:szCs w:val="22"/>
+        </w:rPr>
+      </w:sdtEndPr>
+      <w:sdtContent>
+        <w:p>
+          <w:pPr>
+            <w:pStyle w:val="Cmsor1"/>
+          </w:pPr>
+          <w:r>
+            <w:t>Irodalomjegyzék</w:t>
+          </w:r>
+        </w:p>
+        <w:sdt>
+          <w:sdtPr>
+            <w:id w:val="111145805"/>
+            <w:bibliography/>
+          </w:sdtPr>
+          <w:sdtContent>
+            <w:p>
+              <w:pPr>
+                <w:ind w:firstLine="0"/>
+                <w:rPr>
+                  <w:rFonts w:asciiTheme="minorHAnsi" w:hAnsiTheme="minorHAnsi"/>
+                  <w:noProof/>
+                  <w:sz w:val="22"/>
+                </w:rPr>
+              </w:pPr>
+              <w:r>
+                <w:fldChar w:fldCharType="begin"/>
+              </w:r>
+              <w:r>
+                <w:instrText>BIBLIOGRAPHY</w:instrText>
+              </w:r>
+              <w:r>
+                <w:fldChar w:fldCharType="separate"/>
+              </w:r>
+            </w:p>
+            <w:tbl>
+              <w:tblPr>
+                <w:tblW w:w="5000" w:type="pct"/>
+                <w:tblCellSpacing w:w="15" w:type="dxa"/>
+                <w:tblLayout w:type="fixed"/>
+                <w:tblCellMar>
+                  <w:top w:w="15" w:type="dxa"/>
+                  <w:left w:w="15" w:type="dxa"/>
+                  <w:bottom w:w="15" w:type="dxa"/>
+                  <w:right w:w="15" w:type="dxa"/>
+                </w:tblCellMar>
+                <w:tblLook w:val="04A0" w:firstRow="1" w:lastRow="0" w:firstColumn="1" w:lastColumn="0" w:noHBand="0" w:noVBand="1"/>
+              </w:tblPr>
+              <w:tblGrid>
+                <w:gridCol w:w="451"/>
+                <w:gridCol w:w="8052"/>
+              </w:tblGrid>
+              <w:tr>
+                <w:trPr>
+                  <w:divId w:val="314577354"/>
+                  <w:tblCellSpacing w:w="15" w:type="dxa"/>
+                </w:trPr>
+                <w:tc>
+                  <w:tcPr>
+                    <w:tcW w:w="238" w:type="pct"/>
+                    <w:hideMark/>
+                  </w:tcPr>
+                  <w:p>
+                    <w:pPr>
+                      <w:pStyle w:val="Irodalomjegyzk"/>
+                      <w:rPr>
+                        <w:noProof/>
+                        <w:szCs w:val="24"/>
+                      </w:rPr>
+                    </w:pPr>
+                    <w:r>
+                      <w:rPr>
+                        <w:noProof/>
+                      </w:rPr>
+                      <w:t xml:space="preserve">[1] </w:t>
+                    </w:r>
+                  </w:p>
+                </w:tc>
+                <w:tc>
+                  <w:tcPr>
+                    <w:tcW w:w="4709" w:type="pct"/>
+                    <w:hideMark/>
+                  </w:tcPr>
+                  <w:p>
+                    <w:pPr>
+                      <w:pStyle w:val="Irodalomjegyzk"/>
+                      <w:rPr>
+                        <w:noProof/>
+                      </w:rPr>
+                    </w:pPr>
+                    <w:r>
+                      <w:rPr>
+                        <w:noProof/>
+                      </w:rPr>
+                      <w:t>A. M. Magdolna, „Mit csinál egy logopédus?,” [Online]. Available: https://www.beszedrehabilitacio.hu/mit-csinal-egy-logopedus/.</w:t>
+                    </w:r>
+                  </w:p>
+                </w:tc>
+              </w:tr>
+              <w:tr>
+                <w:trPr>
+                  <w:divId w:val="314577354"/>
+                  <w:tblCellSpacing w:w="15" w:type="dxa"/>
+                </w:trPr>
+                <w:tc>
+                  <w:tcPr>
+                    <w:tcW w:w="238" w:type="pct"/>
+                    <w:hideMark/>
+                  </w:tcPr>
+                  <w:p>
+                    <w:pPr>
+                      <w:pStyle w:val="Irodalomjegyzk"/>
+                      <w:rPr>
+                        <w:noProof/>
+                      </w:rPr>
+                    </w:pPr>
+                    <w:r>
+                      <w:rPr>
+                        <w:noProof/>
+                      </w:rPr>
+                      <w:t xml:space="preserve">[2] </w:t>
+                    </w:r>
+                  </w:p>
+                </w:tc>
+                <w:tc>
+                  <w:tcPr>
+                    <w:tcW w:w="4709" w:type="pct"/>
+                    <w:hideMark/>
+                  </w:tcPr>
+                  <w:p>
+                    <w:pPr>
+                      <w:pStyle w:val="Irodalomjegyzk"/>
+                      <w:rPr>
+                        <w:noProof/>
+                      </w:rPr>
+                    </w:pPr>
+                    <w:r>
+                      <w:rPr>
+                        <w:noProof/>
+                      </w:rPr>
+                      <w:t>L. Szakszolgálat, „A logopédiai munka tevékenységi köre,” [Online]. Available: https://koraszulott.com/a-logopediai-munka-tevekenysegi-kore/.</w:t>
+                    </w:r>
+                  </w:p>
+                </w:tc>
+              </w:tr>
+              <w:tr>
+                <w:trPr>
+                  <w:divId w:val="314577354"/>
+                  <w:tblCellSpacing w:w="15" w:type="dxa"/>
+                </w:trPr>
+                <w:tc>
+                  <w:tcPr>
+                    <w:tcW w:w="238" w:type="pct"/>
+                    <w:hideMark/>
+                  </w:tcPr>
+                  <w:p>
+                    <w:pPr>
+                      <w:pStyle w:val="Irodalomjegyzk"/>
+                      <w:rPr>
+                        <w:noProof/>
+                      </w:rPr>
+                    </w:pPr>
+                    <w:r>
+                      <w:rPr>
+                        <w:noProof/>
+                      </w:rPr>
+                      <w:t xml:space="preserve">[3] </w:t>
+                    </w:r>
+                  </w:p>
+                </w:tc>
+                <w:tc>
+                  <w:tcPr>
+                    <w:tcW w:w="4709" w:type="pct"/>
+                    <w:hideMark/>
+                  </w:tcPr>
+                  <w:p>
+                    <w:pPr>
+                      <w:pStyle w:val="Irodalomjegyzk"/>
+                      <w:rPr>
+                        <w:noProof/>
+                      </w:rPr>
+                    </w:pPr>
+                    <w:r>
+                      <w:rPr>
+                        <w:noProof/>
+                      </w:rPr>
+                      <w:t>„Böngészőháborúk,” [Online]. Available: https://hu.wikipedia.org/wiki/B%C3%B6ng%C3%A9sz%C5%91h%C3%A1bor%C3%BAk.</w:t>
+                    </w:r>
+                  </w:p>
+                </w:tc>
+              </w:tr>
+              <w:tr>
+                <w:trPr>
+                  <w:divId w:val="314577354"/>
+                  <w:tblCellSpacing w:w="15" w:type="dxa"/>
+                </w:trPr>
+                <w:tc>
+                  <w:tcPr>
+                    <w:tcW w:w="238" w:type="pct"/>
+                    <w:hideMark/>
+                  </w:tcPr>
+                  <w:p>
+                    <w:pPr>
+                      <w:pStyle w:val="Irodalomjegyzk"/>
+                      <w:rPr>
+                        <w:noProof/>
+                      </w:rPr>
+                    </w:pPr>
+                    <w:r>
+                      <w:rPr>
+                        <w:noProof/>
+                      </w:rPr>
+                      <w:t xml:space="preserve">[4] </w:t>
+                    </w:r>
+                  </w:p>
+                </w:tc>
+                <w:tc>
+                  <w:tcPr>
+                    <w:tcW w:w="4709" w:type="pct"/>
+                    <w:hideMark/>
+                  </w:tcPr>
+                  <w:p>
+                    <w:pPr>
+                      <w:pStyle w:val="Irodalomjegyzk"/>
+                      <w:rPr>
+                        <w:noProof/>
+                      </w:rPr>
+                    </w:pPr>
+                    <w:r>
+                      <w:rPr>
+                        <w:noProof/>
+                      </w:rPr>
+                      <w:t>„Webböngésző,” [Online]. Available: https://hu.wikipedia.org/wiki/Webb%C3%B6ng%C3%A9sz%C5%91.</w:t>
+                    </w:r>
+                  </w:p>
+                </w:tc>
+              </w:tr>
+              <w:tr>
+                <w:trPr>
+                  <w:divId w:val="314577354"/>
+                  <w:tblCellSpacing w:w="15" w:type="dxa"/>
+                </w:trPr>
+                <w:tc>
+                  <w:tcPr>
+                    <w:tcW w:w="238" w:type="pct"/>
+                    <w:hideMark/>
+                  </w:tcPr>
+                  <w:p>
+                    <w:pPr>
+                      <w:pStyle w:val="Irodalomjegyzk"/>
+                      <w:rPr>
+                        <w:noProof/>
+                      </w:rPr>
+                    </w:pPr>
+                    <w:r>
+                      <w:rPr>
+                        <w:noProof/>
+                      </w:rPr>
+                      <w:t xml:space="preserve">[5] </w:t>
+                    </w:r>
+                  </w:p>
+                </w:tc>
+                <w:tc>
+                  <w:tcPr>
+                    <w:tcW w:w="4709" w:type="pct"/>
+                    <w:hideMark/>
+                  </w:tcPr>
+                  <w:p>
+                    <w:pPr>
+                      <w:pStyle w:val="Irodalomjegyzk"/>
+                      <w:rPr>
+                        <w:noProof/>
+                      </w:rPr>
+                    </w:pPr>
+                    <w:r>
+                      <w:rPr>
+                        <w:noProof/>
+                      </w:rPr>
+                      <w:t>L. Fanny, „Letölthető feladatok,” [Online]. Available: https://logopediai-terapiak-veszpremben.webnode.hu/letoltheto-feladatok/.</w:t>
+                    </w:r>
+                  </w:p>
+                </w:tc>
+              </w:tr>
+            </w:tbl>
+            <w:p>
+              <w:pPr>
+                <w:divId w:val="314577354"/>
+                <w:rPr>
+                  <w:rFonts w:eastAsia="Times New Roman"/>
+                  <w:noProof/>
+                </w:rPr>
+              </w:pPr>
+            </w:p>
+            <w:p>
+              <w:pPr>
+                <w:ind w:firstLine="0"/>
+              </w:pPr>
+              <w:r>
+                <w:rPr>
+                  <w:b/>
+                  <w:bCs/>
+                </w:rPr>
+                <w:fldChar w:fldCharType="end"/>
+              </w:r>
+            </w:p>
+          </w:sdtContent>
+        </w:sdt>
+      </w:sdtContent>
+    </w:sdt>
     <w:p>
       <w:pPr>
         <w:pStyle w:val="Cmsor1-szmozatlan"/>
       </w:pPr>
-      <w:bookmarkStart w:id="55" w:name="_Toc149748248"/>
+      <w:bookmarkStart w:id="55" w:name="_Ref89376640"/>
+      <w:bookmarkStart w:id="56" w:name="_Toc149748249"/>
       <w:r>
         <w:lastRenderedPageBreak/>
-        <w:t>Irodalomjegyzék</w:t>
+        <w:t>Mellékletek</w:t>
       </w:r>
       <w:bookmarkEnd w:id="55"/>
-      <w:r>
-        <w:fldChar w:fldCharType="begin"/>
-      </w:r>
-      <w:r>
-        <w:instrText xml:space="preserve"> BIBLIOGRAPHY  \l 1038 </w:instrText>
-      </w:r>
-      <w:r>
-        <w:fldChar w:fldCharType="separate"/>
-      </w:r>
-    </w:p>
-    <w:tbl>
-      <w:tblPr>
-        <w:tblW w:w="5000" w:type="pct"/>
-        <w:tblCellSpacing w:w="15" w:type="dxa"/>
-        <w:tblCellMar>
-          <w:top w:w="15" w:type="dxa"/>
-          <w:left w:w="15" w:type="dxa"/>
-          <w:bottom w:w="15" w:type="dxa"/>
-          <w:right w:w="15" w:type="dxa"/>
-        </w:tblCellMar>
-        <w:tblLook w:val="04A0" w:firstRow="1" w:lastRow="0" w:firstColumn="1" w:lastColumn="0" w:noHBand="0" w:noVBand="1"/>
-      </w:tblPr>
-      <w:tblGrid>
-        <w:gridCol w:w="355"/>
-        <w:gridCol w:w="8148"/>
-      </w:tblGrid>
-      <w:tr>
-        <w:trPr>
-          <w:divId w:val="1268612199"/>
-          <w:tblCellSpacing w:w="15" w:type="dxa"/>
-        </w:trPr>
-        <w:tc>
-          <w:tcPr>
-            <w:tcW w:w="50" w:type="pct"/>
-            <w:hideMark/>
-          </w:tcPr>
-          <w:p>
-            <w:pPr>
-              <w:pStyle w:val="Irodalomjegyzk"/>
-              <w:rPr>
-                <w:noProof/>
-                <w:szCs w:val="24"/>
-                <w:lang w:val="en-GB"/>
-              </w:rPr>
-            </w:pPr>
-            <w:r>
-              <w:rPr>
-                <w:noProof/>
-                <w:lang w:val="en-GB"/>
-              </w:rPr>
-              <w:t xml:space="preserve">[1] </w:t>
-            </w:r>
-          </w:p>
-        </w:tc>
-        <w:tc>
-          <w:tcPr>
-            <w:tcW w:w="0" w:type="auto"/>
-            <w:hideMark/>
-          </w:tcPr>
-          <w:p>
-            <w:pPr>
-              <w:pStyle w:val="Irodalomjegyzk"/>
-              <w:rPr>
-                <w:noProof/>
-                <w:lang w:val="en-GB"/>
-              </w:rPr>
-            </w:pPr>
-            <w:r>
-              <w:rPr>
-                <w:noProof/>
-                <w:lang w:val="en-GB"/>
-              </w:rPr>
-              <w:t xml:space="preserve">T. De Smedt and W. Daelemans, “Pattern for python.,” </w:t>
-            </w:r>
-            <w:r>
-              <w:rPr>
-                <w:i/>
-                <w:iCs/>
-                <w:noProof/>
-                <w:lang w:val="en-GB"/>
-              </w:rPr>
-              <w:t xml:space="preserve">The Journal of Machine Learning Research, </w:t>
-            </w:r>
-            <w:r>
-              <w:rPr>
-                <w:noProof/>
-                <w:lang w:val="en-GB"/>
-              </w:rPr>
-              <w:t xml:space="preserve">vol. 13, no. 1, pp. 2063-2067, 2012. </w:t>
-            </w:r>
-          </w:p>
-        </w:tc>
-      </w:tr>
-      <w:tr>
-        <w:trPr>
-          <w:divId w:val="1268612199"/>
-          <w:tblCellSpacing w:w="15" w:type="dxa"/>
-        </w:trPr>
-        <w:tc>
-          <w:tcPr>
-            <w:tcW w:w="50" w:type="pct"/>
-            <w:hideMark/>
-          </w:tcPr>
-          <w:p>
-            <w:pPr>
-              <w:pStyle w:val="Irodalomjegyzk"/>
-              <w:rPr>
-                <w:noProof/>
-              </w:rPr>
-            </w:pPr>
-            <w:r>
-              <w:rPr>
-                <w:noProof/>
-              </w:rPr>
-              <w:t xml:space="preserve">[2] </w:t>
-            </w:r>
-          </w:p>
-        </w:tc>
-        <w:tc>
-          <w:tcPr>
-            <w:tcW w:w="0" w:type="auto"/>
-            <w:hideMark/>
-          </w:tcPr>
-          <w:p>
-            <w:pPr>
-              <w:pStyle w:val="Irodalomjegyzk"/>
-              <w:rPr>
-                <w:noProof/>
-              </w:rPr>
-            </w:pPr>
-            <w:r>
-              <w:rPr>
-                <w:noProof/>
-              </w:rPr>
-              <w:t>„Záróvizsga információk,” [Online]. Available: https://mik.uni-pannon.hu/index.php/hu/oktatas/zarovizsga.html. [Hozzáférés dátuma: 04 03 2022].</w:t>
-            </w:r>
-          </w:p>
-        </w:tc>
-      </w:tr>
-      <w:tr>
-        <w:trPr>
-          <w:divId w:val="1268612199"/>
-          <w:tblCellSpacing w:w="15" w:type="dxa"/>
-        </w:trPr>
-        <w:tc>
-          <w:tcPr>
-            <w:tcW w:w="50" w:type="pct"/>
-            <w:hideMark/>
-          </w:tcPr>
-          <w:p>
-            <w:pPr>
-              <w:pStyle w:val="Irodalomjegyzk"/>
-              <w:rPr>
-                <w:noProof/>
-              </w:rPr>
-            </w:pPr>
-            <w:r>
-              <w:rPr>
-                <w:noProof/>
-              </w:rPr>
-              <w:t xml:space="preserve">[3] </w:t>
-            </w:r>
-          </w:p>
-        </w:tc>
-        <w:tc>
-          <w:tcPr>
-            <w:tcW w:w="0" w:type="auto"/>
-            <w:hideMark/>
-          </w:tcPr>
-          <w:p>
-            <w:pPr>
-              <w:pStyle w:val="Irodalomjegyzk"/>
-              <w:rPr>
-                <w:noProof/>
-              </w:rPr>
-            </w:pPr>
-            <w:r>
-              <w:rPr>
-                <w:noProof/>
-              </w:rPr>
-              <w:t xml:space="preserve">D. J. Wetherall és A. S. Tanenbaum, Computer networks, Pearson Education, 2013. </w:t>
-            </w:r>
-          </w:p>
-        </w:tc>
-      </w:tr>
-    </w:tbl>
-    <w:p>
-      <w:pPr>
-        <w:divId w:val="1268612199"/>
-        <w:rPr>
-          <w:rFonts w:eastAsia="Times New Roman"/>
-          <w:noProof/>
-        </w:rPr>
-      </w:pPr>
-    </w:p>
-    <w:p>
-      <w:pPr>
-        <w:pStyle w:val="Cmsor1-szmozatlan"/>
-      </w:pPr>
-      <w:r>
-        <w:lastRenderedPageBreak/>
-        <w:fldChar w:fldCharType="end"/>
-      </w:r>
-      <w:bookmarkStart w:id="56" w:name="_Ref89376640"/>
-      <w:bookmarkStart w:id="57" w:name="_Toc149748249"/>
-      <w:r>
-        <w:t>Mellékletek</w:t>
-      </w:r>
       <w:bookmarkEnd w:id="56"/>
-      <w:bookmarkEnd w:id="57"/>
     </w:p>
     <w:p>
       <w:pPr>
@@ -7688,6 +8284,20 @@
           <w:rFonts w:ascii="Courier New" w:hAnsi="Courier New" w:cs="Courier New"/>
         </w:rPr>
         <w:t>|   fájlok ide</w:t>
+      </w:r>
+    </w:p>
+    <w:p>
+      <w:pPr>
+        <w:pStyle w:val="Csakszveg"/>
+        <w:rPr>
+          <w:rFonts w:ascii="Courier New" w:hAnsi="Courier New" w:cs="Courier New"/>
+        </w:rPr>
+      </w:pPr>
+      <w:r>
+        <w:rPr>
+          <w:rFonts w:ascii="Courier New" w:hAnsi="Courier New" w:cs="Courier New"/>
+        </w:rPr>
+        <w:t>|   a most felsoroltak csak példák, cserélve lesznek</w:t>
       </w:r>
     </w:p>
     <w:p>
@@ -8342,7 +8952,7 @@
         <w:noProof/>
         <w:szCs w:val="24"/>
       </w:rPr>
-      <w:t>Irodalmi áttekintés</w:t>
+      <w:t>Fejlesztői dokumentáció</w:t>
     </w:r>
     <w:r>
       <w:rPr>
@@ -8372,6 +8982,232 @@
 <file path=word/numbering.xml><?xml version="1.0" encoding="utf-8"?>
 <w:numbering xmlns:wpc="http://schemas.microsoft.com/office/word/2010/wordprocessingCanvas" xmlns:cx="http://schemas.microsoft.com/office/drawing/2014/chartex" xmlns:cx1="http://schemas.microsoft.com/office/drawing/2015/9/8/chartex" xmlns:cx2="http://schemas.microsoft.com/office/drawing/2015/10/21/chartex" xmlns:cx3="http://schemas.microsoft.com/office/drawing/2016/5/9/chartex" xmlns:cx4="http://schemas.microsoft.com/office/drawing/2016/5/10/chartex" xmlns:cx5="http://schemas.microsoft.com/office/drawing/2016/5/11/chartex" xmlns:cx6="http://schemas.microsoft.com/office/drawing/2016/5/12/chartex" xmlns:cx7="http://schemas.microsoft.com/office/drawing/2016/5/13/chartex" xmlns:cx8="http://schemas.microsoft.com/office/drawing/2016/5/14/chartex" xmlns:mc="http://schemas.openxmlformats.org/markup-compatibility/2006" xmlns:aink="http://schemas.microsoft.com/office/drawing/2016/ink" xmlns:am3d="http://schemas.microsoft.com/office/drawing/2017/model3d" xmlns:o="urn:schemas-microsoft-com:office:office" xmlns:oel="http://schemas.microsoft.com/office/2019/extlst" xmlns:r="http://schemas.openxmlformats.org/officeDocument/2006/relationships" xmlns:m="http://schemas.openxmlformats.org/officeDocument/2006/math" xmlns:v="urn:schemas-microsoft-com:vml" xmlns:wp14="http://schemas.microsoft.com/office/word/2010/wordprocessingDrawing" xmlns:wp="http://schemas.openxmlformats.org/drawingml/2006/wordprocessingDrawing" xmlns:w10="urn:schemas-microsoft-com:office:word" xmlns:w="http://schemas.openxmlformats.org/wordprocessingml/2006/main" xmlns:w14="http://schemas.microsoft.com/office/word/2010/wordml" xmlns:w15="http://schemas.microsoft.com/office/word/2012/wordml" xmlns:w16cex="http://schemas.microsoft.com/office/word/2018/wordml/cex" xmlns:w16cid="http://schemas.microsoft.com/office/word/2016/wordml/cid" xmlns:w16="http://schemas.microsoft.com/office/word/2018/wordml" xmlns:w16sdtdh="http://schemas.microsoft.com/office/word/2020/wordml/sdtdatahash" xmlns:w16se="http://schemas.microsoft.com/office/word/2015/wordml/symex" xmlns:wpg="http://schemas.microsoft.com/office/word/2010/wordprocessingGroup" xmlns:wpi="http://schemas.microsoft.com/office/word/2010/wordprocessingInk" xmlns:wne="http://schemas.microsoft.com/office/word/2006/wordml" xmlns:wps="http://schemas.microsoft.com/office/word/2010/wordprocessingShape" mc:Ignorable="w14 w15 w16se w16cid w16 w16cex w16sdtdh wp14">
   <w:abstractNum w:abstractNumId="0" w15:restartNumberingAfterBreak="0">
+    <w:nsid w:val="0C461038"/>
+    <w:multiLevelType w:val="hybridMultilevel"/>
+    <w:tmpl w:val="C97648B8"/>
+    <w:lvl w:ilvl="0" w:tplc="040E0001">
+      <w:start w:val="1"/>
+      <w:numFmt w:val="bullet"/>
+      <w:lvlText w:val=""/>
+      <w:lvlJc w:val="left"/>
+      <w:pPr>
+        <w:ind w:left="360" w:hanging="360"/>
+      </w:pPr>
+      <w:rPr>
+        <w:rFonts w:ascii="Symbol" w:hAnsi="Symbol" w:hint="default"/>
+      </w:rPr>
+    </w:lvl>
+    <w:lvl w:ilvl="1" w:tplc="040E0003" w:tentative="1">
+      <w:start w:val="1"/>
+      <w:numFmt w:val="bullet"/>
+      <w:lvlText w:val="o"/>
+      <w:lvlJc w:val="left"/>
+      <w:pPr>
+        <w:ind w:left="1080" w:hanging="360"/>
+      </w:pPr>
+      <w:rPr>
+        <w:rFonts w:ascii="Courier New" w:hAnsi="Courier New" w:cs="Courier New" w:hint="default"/>
+      </w:rPr>
+    </w:lvl>
+    <w:lvl w:ilvl="2" w:tplc="040E0005" w:tentative="1">
+      <w:start w:val="1"/>
+      <w:numFmt w:val="bullet"/>
+      <w:lvlText w:val=""/>
+      <w:lvlJc w:val="left"/>
+      <w:pPr>
+        <w:ind w:left="1800" w:hanging="360"/>
+      </w:pPr>
+      <w:rPr>
+        <w:rFonts w:ascii="Wingdings" w:hAnsi="Wingdings" w:hint="default"/>
+      </w:rPr>
+    </w:lvl>
+    <w:lvl w:ilvl="3" w:tplc="040E0001" w:tentative="1">
+      <w:start w:val="1"/>
+      <w:numFmt w:val="bullet"/>
+      <w:lvlText w:val=""/>
+      <w:lvlJc w:val="left"/>
+      <w:pPr>
+        <w:ind w:left="2520" w:hanging="360"/>
+      </w:pPr>
+      <w:rPr>
+        <w:rFonts w:ascii="Symbol" w:hAnsi="Symbol" w:hint="default"/>
+      </w:rPr>
+    </w:lvl>
+    <w:lvl w:ilvl="4" w:tplc="040E0003" w:tentative="1">
+      <w:start w:val="1"/>
+      <w:numFmt w:val="bullet"/>
+      <w:lvlText w:val="o"/>
+      <w:lvlJc w:val="left"/>
+      <w:pPr>
+        <w:ind w:left="3240" w:hanging="360"/>
+      </w:pPr>
+      <w:rPr>
+        <w:rFonts w:ascii="Courier New" w:hAnsi="Courier New" w:cs="Courier New" w:hint="default"/>
+      </w:rPr>
+    </w:lvl>
+    <w:lvl w:ilvl="5" w:tplc="040E0005" w:tentative="1">
+      <w:start w:val="1"/>
+      <w:numFmt w:val="bullet"/>
+      <w:lvlText w:val=""/>
+      <w:lvlJc w:val="left"/>
+      <w:pPr>
+        <w:ind w:left="3960" w:hanging="360"/>
+      </w:pPr>
+      <w:rPr>
+        <w:rFonts w:ascii="Wingdings" w:hAnsi="Wingdings" w:hint="default"/>
+      </w:rPr>
+    </w:lvl>
+    <w:lvl w:ilvl="6" w:tplc="040E0001" w:tentative="1">
+      <w:start w:val="1"/>
+      <w:numFmt w:val="bullet"/>
+      <w:lvlText w:val=""/>
+      <w:lvlJc w:val="left"/>
+      <w:pPr>
+        <w:ind w:left="4680" w:hanging="360"/>
+      </w:pPr>
+      <w:rPr>
+        <w:rFonts w:ascii="Symbol" w:hAnsi="Symbol" w:hint="default"/>
+      </w:rPr>
+    </w:lvl>
+    <w:lvl w:ilvl="7" w:tplc="040E0003" w:tentative="1">
+      <w:start w:val="1"/>
+      <w:numFmt w:val="bullet"/>
+      <w:lvlText w:val="o"/>
+      <w:lvlJc w:val="left"/>
+      <w:pPr>
+        <w:ind w:left="5400" w:hanging="360"/>
+      </w:pPr>
+      <w:rPr>
+        <w:rFonts w:ascii="Courier New" w:hAnsi="Courier New" w:cs="Courier New" w:hint="default"/>
+      </w:rPr>
+    </w:lvl>
+    <w:lvl w:ilvl="8" w:tplc="040E0005" w:tentative="1">
+      <w:start w:val="1"/>
+      <w:numFmt w:val="bullet"/>
+      <w:lvlText w:val=""/>
+      <w:lvlJc w:val="left"/>
+      <w:pPr>
+        <w:ind w:left="6120" w:hanging="360"/>
+      </w:pPr>
+      <w:rPr>
+        <w:rFonts w:ascii="Wingdings" w:hAnsi="Wingdings" w:hint="default"/>
+      </w:rPr>
+    </w:lvl>
+  </w:abstractNum>
+  <w:abstractNum w:abstractNumId="1" w15:restartNumberingAfterBreak="0">
+    <w:nsid w:val="0C7A66F1"/>
+    <w:multiLevelType w:val="hybridMultilevel"/>
+    <w:tmpl w:val="FA2E4DDA"/>
+    <w:lvl w:ilvl="0" w:tplc="040E0001">
+      <w:start w:val="1"/>
+      <w:numFmt w:val="bullet"/>
+      <w:lvlText w:val=""/>
+      <w:lvlJc w:val="left"/>
+      <w:pPr>
+        <w:ind w:left="360" w:hanging="360"/>
+      </w:pPr>
+      <w:rPr>
+        <w:rFonts w:ascii="Symbol" w:hAnsi="Symbol" w:hint="default"/>
+      </w:rPr>
+    </w:lvl>
+    <w:lvl w:ilvl="1" w:tplc="040E0003" w:tentative="1">
+      <w:start w:val="1"/>
+      <w:numFmt w:val="bullet"/>
+      <w:lvlText w:val="o"/>
+      <w:lvlJc w:val="left"/>
+      <w:pPr>
+        <w:ind w:left="873" w:hanging="360"/>
+      </w:pPr>
+      <w:rPr>
+        <w:rFonts w:ascii="Courier New" w:hAnsi="Courier New" w:cs="Courier New" w:hint="default"/>
+      </w:rPr>
+    </w:lvl>
+    <w:lvl w:ilvl="2" w:tplc="040E0005" w:tentative="1">
+      <w:start w:val="1"/>
+      <w:numFmt w:val="bullet"/>
+      <w:lvlText w:val=""/>
+      <w:lvlJc w:val="left"/>
+      <w:pPr>
+        <w:ind w:left="1593" w:hanging="360"/>
+      </w:pPr>
+      <w:rPr>
+        <w:rFonts w:ascii="Wingdings" w:hAnsi="Wingdings" w:hint="default"/>
+      </w:rPr>
+    </w:lvl>
+    <w:lvl w:ilvl="3" w:tplc="040E0001" w:tentative="1">
+      <w:start w:val="1"/>
+      <w:numFmt w:val="bullet"/>
+      <w:lvlText w:val=""/>
+      <w:lvlJc w:val="left"/>
+      <w:pPr>
+        <w:ind w:left="2313" w:hanging="360"/>
+      </w:pPr>
+      <w:rPr>
+        <w:rFonts w:ascii="Symbol" w:hAnsi="Symbol" w:hint="default"/>
+      </w:rPr>
+    </w:lvl>
+    <w:lvl w:ilvl="4" w:tplc="040E0003" w:tentative="1">
+      <w:start w:val="1"/>
+      <w:numFmt w:val="bullet"/>
+      <w:lvlText w:val="o"/>
+      <w:lvlJc w:val="left"/>
+      <w:pPr>
+        <w:ind w:left="3033" w:hanging="360"/>
+      </w:pPr>
+      <w:rPr>
+        <w:rFonts w:ascii="Courier New" w:hAnsi="Courier New" w:cs="Courier New" w:hint="default"/>
+      </w:rPr>
+    </w:lvl>
+    <w:lvl w:ilvl="5" w:tplc="040E0005" w:tentative="1">
+      <w:start w:val="1"/>
+      <w:numFmt w:val="bullet"/>
+      <w:lvlText w:val=""/>
+      <w:lvlJc w:val="left"/>
+      <w:pPr>
+        <w:ind w:left="3753" w:hanging="360"/>
+      </w:pPr>
+      <w:rPr>
+        <w:rFonts w:ascii="Wingdings" w:hAnsi="Wingdings" w:hint="default"/>
+      </w:rPr>
+    </w:lvl>
+    <w:lvl w:ilvl="6" w:tplc="040E0001" w:tentative="1">
+      <w:start w:val="1"/>
+      <w:numFmt w:val="bullet"/>
+      <w:lvlText w:val=""/>
+      <w:lvlJc w:val="left"/>
+      <w:pPr>
+        <w:ind w:left="4473" w:hanging="360"/>
+      </w:pPr>
+      <w:rPr>
+        <w:rFonts w:ascii="Symbol" w:hAnsi="Symbol" w:hint="default"/>
+      </w:rPr>
+    </w:lvl>
+    <w:lvl w:ilvl="7" w:tplc="040E0003" w:tentative="1">
+      <w:start w:val="1"/>
+      <w:numFmt w:val="bullet"/>
+      <w:lvlText w:val="o"/>
+      <w:lvlJc w:val="left"/>
+      <w:pPr>
+        <w:ind w:left="5193" w:hanging="360"/>
+      </w:pPr>
+      <w:rPr>
+        <w:rFonts w:ascii="Courier New" w:hAnsi="Courier New" w:cs="Courier New" w:hint="default"/>
+      </w:rPr>
+    </w:lvl>
+    <w:lvl w:ilvl="8" w:tplc="040E0005" w:tentative="1">
+      <w:start w:val="1"/>
+      <w:numFmt w:val="bullet"/>
+      <w:lvlText w:val=""/>
+      <w:lvlJc w:val="left"/>
+      <w:pPr>
+        <w:ind w:left="5913" w:hanging="360"/>
+      </w:pPr>
+      <w:rPr>
+        <w:rFonts w:ascii="Wingdings" w:hAnsi="Wingdings" w:hint="default"/>
+      </w:rPr>
+    </w:lvl>
+  </w:abstractNum>
+  <w:abstractNum w:abstractNumId="2" w15:restartNumberingAfterBreak="0">
     <w:nsid w:val="1C6A328F"/>
     <w:multiLevelType w:val="hybridMultilevel"/>
     <w:tmpl w:val="30C42B28"/>
@@ -8460,17 +9296,17 @@
       </w:pPr>
     </w:lvl>
   </w:abstractNum>
-  <w:abstractNum w:abstractNumId="1" w15:restartNumberingAfterBreak="0">
-    <w:nsid w:val="48522291"/>
+  <w:abstractNum w:abstractNumId="3" w15:restartNumberingAfterBreak="0">
+    <w:nsid w:val="451A29A7"/>
     <w:multiLevelType w:val="hybridMultilevel"/>
-    <w:tmpl w:val="9A96F2E2"/>
+    <w:tmpl w:val="4726ED2C"/>
     <w:lvl w:ilvl="0" w:tplc="040E0001">
       <w:start w:val="1"/>
       <w:numFmt w:val="bullet"/>
       <w:lvlText w:val=""/>
       <w:lvlJc w:val="left"/>
       <w:pPr>
-        <w:ind w:left="1287" w:hanging="360"/>
+        <w:ind w:left="360" w:hanging="360"/>
       </w:pPr>
       <w:rPr>
         <w:rFonts w:ascii="Symbol" w:hAnsi="Symbol" w:hint="default"/>
@@ -8482,7 +9318,7 @@
       <w:lvlText w:val="o"/>
       <w:lvlJc w:val="left"/>
       <w:pPr>
-        <w:ind w:left="2007" w:hanging="360"/>
+        <w:ind w:left="1080" w:hanging="360"/>
       </w:pPr>
       <w:rPr>
         <w:rFonts w:ascii="Courier New" w:hAnsi="Courier New" w:cs="Courier New" w:hint="default"/>
@@ -8494,7 +9330,7 @@
       <w:lvlText w:val=""/>
       <w:lvlJc w:val="left"/>
       <w:pPr>
-        <w:ind w:left="2727" w:hanging="360"/>
+        <w:ind w:left="1800" w:hanging="360"/>
       </w:pPr>
       <w:rPr>
         <w:rFonts w:ascii="Wingdings" w:hAnsi="Wingdings" w:hint="default"/>
@@ -8506,7 +9342,7 @@
       <w:lvlText w:val=""/>
       <w:lvlJc w:val="left"/>
       <w:pPr>
-        <w:ind w:left="3447" w:hanging="360"/>
+        <w:ind w:left="2520" w:hanging="360"/>
       </w:pPr>
       <w:rPr>
         <w:rFonts w:ascii="Symbol" w:hAnsi="Symbol" w:hint="default"/>
@@ -8518,7 +9354,7 @@
       <w:lvlText w:val="o"/>
       <w:lvlJc w:val="left"/>
       <w:pPr>
-        <w:ind w:left="4167" w:hanging="360"/>
+        <w:ind w:left="3240" w:hanging="360"/>
       </w:pPr>
       <w:rPr>
         <w:rFonts w:ascii="Courier New" w:hAnsi="Courier New" w:cs="Courier New" w:hint="default"/>
@@ -8530,7 +9366,7 @@
       <w:lvlText w:val=""/>
       <w:lvlJc w:val="left"/>
       <w:pPr>
-        <w:ind w:left="4887" w:hanging="360"/>
+        <w:ind w:left="3960" w:hanging="360"/>
       </w:pPr>
       <w:rPr>
         <w:rFonts w:ascii="Wingdings" w:hAnsi="Wingdings" w:hint="default"/>
@@ -8542,7 +9378,7 @@
       <w:lvlText w:val=""/>
       <w:lvlJc w:val="left"/>
       <w:pPr>
-        <w:ind w:left="5607" w:hanging="360"/>
+        <w:ind w:left="4680" w:hanging="360"/>
       </w:pPr>
       <w:rPr>
         <w:rFonts w:ascii="Symbol" w:hAnsi="Symbol" w:hint="default"/>
@@ -8554,7 +9390,7 @@
       <w:lvlText w:val="o"/>
       <w:lvlJc w:val="left"/>
       <w:pPr>
-        <w:ind w:left="6327" w:hanging="360"/>
+        <w:ind w:left="5400" w:hanging="360"/>
       </w:pPr>
       <w:rPr>
         <w:rFonts w:ascii="Courier New" w:hAnsi="Courier New" w:cs="Courier New" w:hint="default"/>
@@ -8566,14 +9402,240 @@
       <w:lvlText w:val=""/>
       <w:lvlJc w:val="left"/>
       <w:pPr>
-        <w:ind w:left="7047" w:hanging="360"/>
+        <w:ind w:left="6120" w:hanging="360"/>
       </w:pPr>
       <w:rPr>
         <w:rFonts w:ascii="Wingdings" w:hAnsi="Wingdings" w:hint="default"/>
       </w:rPr>
     </w:lvl>
   </w:abstractNum>
-  <w:abstractNum w:abstractNumId="2" w15:restartNumberingAfterBreak="0">
+  <w:abstractNum w:abstractNumId="4" w15:restartNumberingAfterBreak="0">
+    <w:nsid w:val="48522291"/>
+    <w:multiLevelType w:val="hybridMultilevel"/>
+    <w:tmpl w:val="9A96F2E2"/>
+    <w:lvl w:ilvl="0" w:tplc="040E0001">
+      <w:start w:val="1"/>
+      <w:numFmt w:val="bullet"/>
+      <w:lvlText w:val=""/>
+      <w:lvlJc w:val="left"/>
+      <w:pPr>
+        <w:ind w:left="1287" w:hanging="360"/>
+      </w:pPr>
+      <w:rPr>
+        <w:rFonts w:ascii="Symbol" w:hAnsi="Symbol" w:hint="default"/>
+      </w:rPr>
+    </w:lvl>
+    <w:lvl w:ilvl="1" w:tplc="040E0003" w:tentative="1">
+      <w:start w:val="1"/>
+      <w:numFmt w:val="bullet"/>
+      <w:lvlText w:val="o"/>
+      <w:lvlJc w:val="left"/>
+      <w:pPr>
+        <w:ind w:left="2007" w:hanging="360"/>
+      </w:pPr>
+      <w:rPr>
+        <w:rFonts w:ascii="Courier New" w:hAnsi="Courier New" w:cs="Courier New" w:hint="default"/>
+      </w:rPr>
+    </w:lvl>
+    <w:lvl w:ilvl="2" w:tplc="040E0005" w:tentative="1">
+      <w:start w:val="1"/>
+      <w:numFmt w:val="bullet"/>
+      <w:lvlText w:val=""/>
+      <w:lvlJc w:val="left"/>
+      <w:pPr>
+        <w:ind w:left="2727" w:hanging="360"/>
+      </w:pPr>
+      <w:rPr>
+        <w:rFonts w:ascii="Wingdings" w:hAnsi="Wingdings" w:hint="default"/>
+      </w:rPr>
+    </w:lvl>
+    <w:lvl w:ilvl="3" w:tplc="040E0001" w:tentative="1">
+      <w:start w:val="1"/>
+      <w:numFmt w:val="bullet"/>
+      <w:lvlText w:val=""/>
+      <w:lvlJc w:val="left"/>
+      <w:pPr>
+        <w:ind w:left="3447" w:hanging="360"/>
+      </w:pPr>
+      <w:rPr>
+        <w:rFonts w:ascii="Symbol" w:hAnsi="Symbol" w:hint="default"/>
+      </w:rPr>
+    </w:lvl>
+    <w:lvl w:ilvl="4" w:tplc="040E0003" w:tentative="1">
+      <w:start w:val="1"/>
+      <w:numFmt w:val="bullet"/>
+      <w:lvlText w:val="o"/>
+      <w:lvlJc w:val="left"/>
+      <w:pPr>
+        <w:ind w:left="4167" w:hanging="360"/>
+      </w:pPr>
+      <w:rPr>
+        <w:rFonts w:ascii="Courier New" w:hAnsi="Courier New" w:cs="Courier New" w:hint="default"/>
+      </w:rPr>
+    </w:lvl>
+    <w:lvl w:ilvl="5" w:tplc="040E0005" w:tentative="1">
+      <w:start w:val="1"/>
+      <w:numFmt w:val="bullet"/>
+      <w:lvlText w:val=""/>
+      <w:lvlJc w:val="left"/>
+      <w:pPr>
+        <w:ind w:left="4887" w:hanging="360"/>
+      </w:pPr>
+      <w:rPr>
+        <w:rFonts w:ascii="Wingdings" w:hAnsi="Wingdings" w:hint="default"/>
+      </w:rPr>
+    </w:lvl>
+    <w:lvl w:ilvl="6" w:tplc="040E0001" w:tentative="1">
+      <w:start w:val="1"/>
+      <w:numFmt w:val="bullet"/>
+      <w:lvlText w:val=""/>
+      <w:lvlJc w:val="left"/>
+      <w:pPr>
+        <w:ind w:left="5607" w:hanging="360"/>
+      </w:pPr>
+      <w:rPr>
+        <w:rFonts w:ascii="Symbol" w:hAnsi="Symbol" w:hint="default"/>
+      </w:rPr>
+    </w:lvl>
+    <w:lvl w:ilvl="7" w:tplc="040E0003" w:tentative="1">
+      <w:start w:val="1"/>
+      <w:numFmt w:val="bullet"/>
+      <w:lvlText w:val="o"/>
+      <w:lvlJc w:val="left"/>
+      <w:pPr>
+        <w:ind w:left="6327" w:hanging="360"/>
+      </w:pPr>
+      <w:rPr>
+        <w:rFonts w:ascii="Courier New" w:hAnsi="Courier New" w:cs="Courier New" w:hint="default"/>
+      </w:rPr>
+    </w:lvl>
+    <w:lvl w:ilvl="8" w:tplc="040E0005" w:tentative="1">
+      <w:start w:val="1"/>
+      <w:numFmt w:val="bullet"/>
+      <w:lvlText w:val=""/>
+      <w:lvlJc w:val="left"/>
+      <w:pPr>
+        <w:ind w:left="7047" w:hanging="360"/>
+      </w:pPr>
+      <w:rPr>
+        <w:rFonts w:ascii="Wingdings" w:hAnsi="Wingdings" w:hint="default"/>
+      </w:rPr>
+    </w:lvl>
+  </w:abstractNum>
+  <w:abstractNum w:abstractNumId="5" w15:restartNumberingAfterBreak="0">
+    <w:nsid w:val="50517D44"/>
+    <w:multiLevelType w:val="hybridMultilevel"/>
+    <w:tmpl w:val="6248F264"/>
+    <w:lvl w:ilvl="0" w:tplc="2BB4F0BE">
+      <w:start w:val="1"/>
+      <w:numFmt w:val="bullet"/>
+      <w:lvlText w:val="-"/>
+      <w:lvlJc w:val="left"/>
+      <w:pPr>
+        <w:ind w:left="927" w:hanging="360"/>
+      </w:pPr>
+      <w:rPr>
+        <w:rFonts w:ascii="Times New Roman" w:eastAsiaTheme="minorHAnsi" w:hAnsi="Times New Roman" w:cs="Times New Roman" w:hint="default"/>
+      </w:rPr>
+    </w:lvl>
+    <w:lvl w:ilvl="1" w:tplc="040E0003" w:tentative="1">
+      <w:start w:val="1"/>
+      <w:numFmt w:val="bullet"/>
+      <w:lvlText w:val="o"/>
+      <w:lvlJc w:val="left"/>
+      <w:pPr>
+        <w:ind w:left="1647" w:hanging="360"/>
+      </w:pPr>
+      <w:rPr>
+        <w:rFonts w:ascii="Courier New" w:hAnsi="Courier New" w:cs="Courier New" w:hint="default"/>
+      </w:rPr>
+    </w:lvl>
+    <w:lvl w:ilvl="2" w:tplc="040E0005" w:tentative="1">
+      <w:start w:val="1"/>
+      <w:numFmt w:val="bullet"/>
+      <w:lvlText w:val=""/>
+      <w:lvlJc w:val="left"/>
+      <w:pPr>
+        <w:ind w:left="2367" w:hanging="360"/>
+      </w:pPr>
+      <w:rPr>
+        <w:rFonts w:ascii="Wingdings" w:hAnsi="Wingdings" w:hint="default"/>
+      </w:rPr>
+    </w:lvl>
+    <w:lvl w:ilvl="3" w:tplc="040E0001" w:tentative="1">
+      <w:start w:val="1"/>
+      <w:numFmt w:val="bullet"/>
+      <w:lvlText w:val=""/>
+      <w:lvlJc w:val="left"/>
+      <w:pPr>
+        <w:ind w:left="3087" w:hanging="360"/>
+      </w:pPr>
+      <w:rPr>
+        <w:rFonts w:ascii="Symbol" w:hAnsi="Symbol" w:hint="default"/>
+      </w:rPr>
+    </w:lvl>
+    <w:lvl w:ilvl="4" w:tplc="040E0003" w:tentative="1">
+      <w:start w:val="1"/>
+      <w:numFmt w:val="bullet"/>
+      <w:lvlText w:val="o"/>
+      <w:lvlJc w:val="left"/>
+      <w:pPr>
+        <w:ind w:left="3807" w:hanging="360"/>
+      </w:pPr>
+      <w:rPr>
+        <w:rFonts w:ascii="Courier New" w:hAnsi="Courier New" w:cs="Courier New" w:hint="default"/>
+      </w:rPr>
+    </w:lvl>
+    <w:lvl w:ilvl="5" w:tplc="040E0005" w:tentative="1">
+      <w:start w:val="1"/>
+      <w:numFmt w:val="bullet"/>
+      <w:lvlText w:val=""/>
+      <w:lvlJc w:val="left"/>
+      <w:pPr>
+        <w:ind w:left="4527" w:hanging="360"/>
+      </w:pPr>
+      <w:rPr>
+        <w:rFonts w:ascii="Wingdings" w:hAnsi="Wingdings" w:hint="default"/>
+      </w:rPr>
+    </w:lvl>
+    <w:lvl w:ilvl="6" w:tplc="040E0001" w:tentative="1">
+      <w:start w:val="1"/>
+      <w:numFmt w:val="bullet"/>
+      <w:lvlText w:val=""/>
+      <w:lvlJc w:val="left"/>
+      <w:pPr>
+        <w:ind w:left="5247" w:hanging="360"/>
+      </w:pPr>
+      <w:rPr>
+        <w:rFonts w:ascii="Symbol" w:hAnsi="Symbol" w:hint="default"/>
+      </w:rPr>
+    </w:lvl>
+    <w:lvl w:ilvl="7" w:tplc="040E0003" w:tentative="1">
+      <w:start w:val="1"/>
+      <w:numFmt w:val="bullet"/>
+      <w:lvlText w:val="o"/>
+      <w:lvlJc w:val="left"/>
+      <w:pPr>
+        <w:ind w:left="5967" w:hanging="360"/>
+      </w:pPr>
+      <w:rPr>
+        <w:rFonts w:ascii="Courier New" w:hAnsi="Courier New" w:cs="Courier New" w:hint="default"/>
+      </w:rPr>
+    </w:lvl>
+    <w:lvl w:ilvl="8" w:tplc="040E0005" w:tentative="1">
+      <w:start w:val="1"/>
+      <w:numFmt w:val="bullet"/>
+      <w:lvlText w:val=""/>
+      <w:lvlJc w:val="left"/>
+      <w:pPr>
+        <w:ind w:left="6687" w:hanging="360"/>
+      </w:pPr>
+      <w:rPr>
+        <w:rFonts w:ascii="Wingdings" w:hAnsi="Wingdings" w:hint="default"/>
+      </w:rPr>
+    </w:lvl>
+  </w:abstractNum>
+  <w:abstractNum w:abstractNumId="6" w15:restartNumberingAfterBreak="0">
     <w:nsid w:val="513178CE"/>
     <w:multiLevelType w:val="hybridMultilevel"/>
     <w:tmpl w:val="AC40A064"/>
@@ -8698,17 +9760,17 @@
       </w:rPr>
     </w:lvl>
   </w:abstractNum>
-  <w:abstractNum w:abstractNumId="3" w15:restartNumberingAfterBreak="0">
-    <w:nsid w:val="572C729E"/>
+  <w:abstractNum w:abstractNumId="7" w15:restartNumberingAfterBreak="0">
+    <w:nsid w:val="54616256"/>
     <w:multiLevelType w:val="hybridMultilevel"/>
-    <w:tmpl w:val="ADFAC132"/>
+    <w:tmpl w:val="AA4E0536"/>
     <w:lvl w:ilvl="0" w:tplc="040E0001">
       <w:start w:val="1"/>
       <w:numFmt w:val="bullet"/>
       <w:lvlText w:val=""/>
       <w:lvlJc w:val="left"/>
       <w:pPr>
-        <w:ind w:left="1429" w:hanging="360"/>
+        <w:ind w:left="360" w:hanging="360"/>
       </w:pPr>
       <w:rPr>
         <w:rFonts w:ascii="Symbol" w:hAnsi="Symbol" w:hint="default"/>
@@ -8720,7 +9782,7 @@
       <w:lvlText w:val="o"/>
       <w:lvlJc w:val="left"/>
       <w:pPr>
-        <w:ind w:left="2149" w:hanging="360"/>
+        <w:ind w:left="1080" w:hanging="360"/>
       </w:pPr>
       <w:rPr>
         <w:rFonts w:ascii="Courier New" w:hAnsi="Courier New" w:cs="Courier New" w:hint="default"/>
@@ -8732,7 +9794,7 @@
       <w:lvlText w:val=""/>
       <w:lvlJc w:val="left"/>
       <w:pPr>
-        <w:ind w:left="2869" w:hanging="360"/>
+        <w:ind w:left="1800" w:hanging="360"/>
       </w:pPr>
       <w:rPr>
         <w:rFonts w:ascii="Wingdings" w:hAnsi="Wingdings" w:hint="default"/>
@@ -8744,7 +9806,7 @@
       <w:lvlText w:val=""/>
       <w:lvlJc w:val="left"/>
       <w:pPr>
-        <w:ind w:left="3589" w:hanging="360"/>
+        <w:ind w:left="2520" w:hanging="360"/>
       </w:pPr>
       <w:rPr>
         <w:rFonts w:ascii="Symbol" w:hAnsi="Symbol" w:hint="default"/>
@@ -8756,7 +9818,7 @@
       <w:lvlText w:val="o"/>
       <w:lvlJc w:val="left"/>
       <w:pPr>
-        <w:ind w:left="4309" w:hanging="360"/>
+        <w:ind w:left="3240" w:hanging="360"/>
       </w:pPr>
       <w:rPr>
         <w:rFonts w:ascii="Courier New" w:hAnsi="Courier New" w:cs="Courier New" w:hint="default"/>
@@ -8768,7 +9830,7 @@
       <w:lvlText w:val=""/>
       <w:lvlJc w:val="left"/>
       <w:pPr>
-        <w:ind w:left="5029" w:hanging="360"/>
+        <w:ind w:left="3960" w:hanging="360"/>
       </w:pPr>
       <w:rPr>
         <w:rFonts w:ascii="Wingdings" w:hAnsi="Wingdings" w:hint="default"/>
@@ -8780,7 +9842,7 @@
       <w:lvlText w:val=""/>
       <w:lvlJc w:val="left"/>
       <w:pPr>
-        <w:ind w:left="5749" w:hanging="360"/>
+        <w:ind w:left="4680" w:hanging="360"/>
       </w:pPr>
       <w:rPr>
         <w:rFonts w:ascii="Symbol" w:hAnsi="Symbol" w:hint="default"/>
@@ -8792,7 +9854,7 @@
       <w:lvlText w:val="o"/>
       <w:lvlJc w:val="left"/>
       <w:pPr>
-        <w:ind w:left="6469" w:hanging="360"/>
+        <w:ind w:left="5400" w:hanging="360"/>
       </w:pPr>
       <w:rPr>
         <w:rFonts w:ascii="Courier New" w:hAnsi="Courier New" w:cs="Courier New" w:hint="default"/>
@@ -8804,14 +9866,127 @@
       <w:lvlText w:val=""/>
       <w:lvlJc w:val="left"/>
       <w:pPr>
-        <w:ind w:left="7189" w:hanging="360"/>
+        <w:ind w:left="6120" w:hanging="360"/>
       </w:pPr>
       <w:rPr>
         <w:rFonts w:ascii="Wingdings" w:hAnsi="Wingdings" w:hint="default"/>
       </w:rPr>
     </w:lvl>
   </w:abstractNum>
-  <w:abstractNum w:abstractNumId="4" w15:restartNumberingAfterBreak="0">
+  <w:abstractNum w:abstractNumId="8" w15:restartNumberingAfterBreak="0">
+    <w:nsid w:val="572C729E"/>
+    <w:multiLevelType w:val="hybridMultilevel"/>
+    <w:tmpl w:val="ADFAC132"/>
+    <w:lvl w:ilvl="0" w:tplc="040E0001">
+      <w:start w:val="1"/>
+      <w:numFmt w:val="bullet"/>
+      <w:lvlText w:val=""/>
+      <w:lvlJc w:val="left"/>
+      <w:pPr>
+        <w:ind w:left="1429" w:hanging="360"/>
+      </w:pPr>
+      <w:rPr>
+        <w:rFonts w:ascii="Symbol" w:hAnsi="Symbol" w:hint="default"/>
+      </w:rPr>
+    </w:lvl>
+    <w:lvl w:ilvl="1" w:tplc="040E0003" w:tentative="1">
+      <w:start w:val="1"/>
+      <w:numFmt w:val="bullet"/>
+      <w:lvlText w:val="o"/>
+      <w:lvlJc w:val="left"/>
+      <w:pPr>
+        <w:ind w:left="2149" w:hanging="360"/>
+      </w:pPr>
+      <w:rPr>
+        <w:rFonts w:ascii="Courier New" w:hAnsi="Courier New" w:cs="Courier New" w:hint="default"/>
+      </w:rPr>
+    </w:lvl>
+    <w:lvl w:ilvl="2" w:tplc="040E0005" w:tentative="1">
+      <w:start w:val="1"/>
+      <w:numFmt w:val="bullet"/>
+      <w:lvlText w:val=""/>
+      <w:lvlJc w:val="left"/>
+      <w:pPr>
+        <w:ind w:left="2869" w:hanging="360"/>
+      </w:pPr>
+      <w:rPr>
+        <w:rFonts w:ascii="Wingdings" w:hAnsi="Wingdings" w:hint="default"/>
+      </w:rPr>
+    </w:lvl>
+    <w:lvl w:ilvl="3" w:tplc="040E0001" w:tentative="1">
+      <w:start w:val="1"/>
+      <w:numFmt w:val="bullet"/>
+      <w:lvlText w:val=""/>
+      <w:lvlJc w:val="left"/>
+      <w:pPr>
+        <w:ind w:left="3589" w:hanging="360"/>
+      </w:pPr>
+      <w:rPr>
+        <w:rFonts w:ascii="Symbol" w:hAnsi="Symbol" w:hint="default"/>
+      </w:rPr>
+    </w:lvl>
+    <w:lvl w:ilvl="4" w:tplc="040E0003" w:tentative="1">
+      <w:start w:val="1"/>
+      <w:numFmt w:val="bullet"/>
+      <w:lvlText w:val="o"/>
+      <w:lvlJc w:val="left"/>
+      <w:pPr>
+        <w:ind w:left="4309" w:hanging="360"/>
+      </w:pPr>
+      <w:rPr>
+        <w:rFonts w:ascii="Courier New" w:hAnsi="Courier New" w:cs="Courier New" w:hint="default"/>
+      </w:rPr>
+    </w:lvl>
+    <w:lvl w:ilvl="5" w:tplc="040E0005" w:tentative="1">
+      <w:start w:val="1"/>
+      <w:numFmt w:val="bullet"/>
+      <w:lvlText w:val=""/>
+      <w:lvlJc w:val="left"/>
+      <w:pPr>
+        <w:ind w:left="5029" w:hanging="360"/>
+      </w:pPr>
+      <w:rPr>
+        <w:rFonts w:ascii="Wingdings" w:hAnsi="Wingdings" w:hint="default"/>
+      </w:rPr>
+    </w:lvl>
+    <w:lvl w:ilvl="6" w:tplc="040E0001" w:tentative="1">
+      <w:start w:val="1"/>
+      <w:numFmt w:val="bullet"/>
+      <w:lvlText w:val=""/>
+      <w:lvlJc w:val="left"/>
+      <w:pPr>
+        <w:ind w:left="5749" w:hanging="360"/>
+      </w:pPr>
+      <w:rPr>
+        <w:rFonts w:ascii="Symbol" w:hAnsi="Symbol" w:hint="default"/>
+      </w:rPr>
+    </w:lvl>
+    <w:lvl w:ilvl="7" w:tplc="040E0003" w:tentative="1">
+      <w:start w:val="1"/>
+      <w:numFmt w:val="bullet"/>
+      <w:lvlText w:val="o"/>
+      <w:lvlJc w:val="left"/>
+      <w:pPr>
+        <w:ind w:left="6469" w:hanging="360"/>
+      </w:pPr>
+      <w:rPr>
+        <w:rFonts w:ascii="Courier New" w:hAnsi="Courier New" w:cs="Courier New" w:hint="default"/>
+      </w:rPr>
+    </w:lvl>
+    <w:lvl w:ilvl="8" w:tplc="040E0005" w:tentative="1">
+      <w:start w:val="1"/>
+      <w:numFmt w:val="bullet"/>
+      <w:lvlText w:val=""/>
+      <w:lvlJc w:val="left"/>
+      <w:pPr>
+        <w:ind w:left="7189" w:hanging="360"/>
+      </w:pPr>
+      <w:rPr>
+        <w:rFonts w:ascii="Wingdings" w:hAnsi="Wingdings" w:hint="default"/>
+      </w:rPr>
+    </w:lvl>
+  </w:abstractNum>
+  <w:abstractNum w:abstractNumId="9" w15:restartNumberingAfterBreak="0">
     <w:nsid w:val="61CB723B"/>
     <w:multiLevelType w:val="multilevel"/>
     <w:tmpl w:val="36B4F7DC"/>
@@ -8981,7 +10156,7 @@
       </w:rPr>
     </w:lvl>
   </w:abstractNum>
-  <w:abstractNum w:abstractNumId="5" w15:restartNumberingAfterBreak="0">
+  <w:abstractNum w:abstractNumId="10" w15:restartNumberingAfterBreak="0">
     <w:nsid w:val="6FCB00C3"/>
     <w:multiLevelType w:val="hybridMultilevel"/>
     <w:tmpl w:val="C714FB8C"/>
@@ -9193,7 +10368,7 @@
       </w:rPr>
     </w:lvl>
   </w:abstractNum>
-  <w:abstractNum w:abstractNumId="6" w15:restartNumberingAfterBreak="0">
+  <w:abstractNum w:abstractNumId="11" w15:restartNumberingAfterBreak="0">
     <w:nsid w:val="775678D5"/>
     <w:multiLevelType w:val="hybridMultilevel"/>
     <w:tmpl w:val="C41E4B3E"/>
@@ -9317,7 +10492,7 @@
       </w:rPr>
     </w:lvl>
   </w:abstractNum>
-  <w:abstractNum w:abstractNumId="7" w15:restartNumberingAfterBreak="0">
+  <w:abstractNum w:abstractNumId="12" w15:restartNumberingAfterBreak="0">
     <w:nsid w:val="7BF707CE"/>
     <w:multiLevelType w:val="hybridMultilevel"/>
     <w:tmpl w:val="42D66026"/>
@@ -9430,7 +10605,7 @@
       </w:rPr>
     </w:lvl>
   </w:abstractNum>
-  <w:abstractNum w:abstractNumId="8" w15:restartNumberingAfterBreak="0">
+  <w:abstractNum w:abstractNumId="13" w15:restartNumberingAfterBreak="0">
     <w:nsid w:val="7D3703A8"/>
     <w:multiLevelType w:val="hybridMultilevel"/>
     <w:tmpl w:val="FF8C243A"/>
@@ -9544,10 +10719,10 @@
     </w:lvl>
   </w:abstractNum>
   <w:num w:numId="1" w16cid:durableId="716393515">
-    <w:abstractNumId w:val="4"/>
+    <w:abstractNumId w:val="9"/>
   </w:num>
   <w:num w:numId="2" w16cid:durableId="651251470">
-    <w:abstractNumId w:val="4"/>
+    <w:abstractNumId w:val="9"/>
     <w:lvlOverride w:ilvl="0">
       <w:startOverride w:val="1"/>
     </w:lvlOverride>
@@ -9577,7 +10752,7 @@
     </w:lvlOverride>
   </w:num>
   <w:num w:numId="3" w16cid:durableId="1506894417">
-    <w:abstractNumId w:val="4"/>
+    <w:abstractNumId w:val="9"/>
     <w:lvlOverride w:ilvl="0">
       <w:startOverride w:val="1"/>
     </w:lvlOverride>
@@ -9607,7 +10782,7 @@
     </w:lvlOverride>
   </w:num>
   <w:num w:numId="4" w16cid:durableId="418869353">
-    <w:abstractNumId w:val="4"/>
+    <w:abstractNumId w:val="9"/>
     <w:lvlOverride w:ilvl="0">
       <w:startOverride w:val="1"/>
     </w:lvlOverride>
@@ -9637,7 +10812,7 @@
     </w:lvlOverride>
   </w:num>
   <w:num w:numId="5" w16cid:durableId="1842577094">
-    <w:abstractNumId w:val="4"/>
+    <w:abstractNumId w:val="9"/>
     <w:lvlOverride w:ilvl="0">
       <w:startOverride w:val="1"/>
     </w:lvlOverride>
@@ -9667,7 +10842,7 @@
     </w:lvlOverride>
   </w:num>
   <w:num w:numId="6" w16cid:durableId="399250417">
-    <w:abstractNumId w:val="4"/>
+    <w:abstractNumId w:val="9"/>
     <w:lvlOverride w:ilvl="0">
       <w:startOverride w:val="1"/>
     </w:lvlOverride>
@@ -9697,7 +10872,7 @@
     </w:lvlOverride>
   </w:num>
   <w:num w:numId="7" w16cid:durableId="102113816">
-    <w:abstractNumId w:val="4"/>
+    <w:abstractNumId w:val="9"/>
     <w:lvlOverride w:ilvl="0">
       <w:startOverride w:val="1"/>
     </w:lvlOverride>
@@ -9727,10 +10902,10 @@
     </w:lvlOverride>
   </w:num>
   <w:num w:numId="8" w16cid:durableId="1987320449">
-    <w:abstractNumId w:val="7"/>
+    <w:abstractNumId w:val="12"/>
   </w:num>
   <w:num w:numId="9" w16cid:durableId="1627736167">
-    <w:abstractNumId w:val="4"/>
+    <w:abstractNumId w:val="9"/>
     <w:lvlOverride w:ilvl="0">
       <w:startOverride w:val="1"/>
     </w:lvlOverride>
@@ -9760,7 +10935,7 @@
     </w:lvlOverride>
   </w:num>
   <w:num w:numId="10" w16cid:durableId="1592619300">
-    <w:abstractNumId w:val="4"/>
+    <w:abstractNumId w:val="9"/>
     <w:lvlOverride w:ilvl="0">
       <w:startOverride w:val="9"/>
     </w:lvlOverride>
@@ -9790,7 +10965,7 @@
     </w:lvlOverride>
   </w:num>
   <w:num w:numId="11" w16cid:durableId="290747355">
-    <w:abstractNumId w:val="4"/>
+    <w:abstractNumId w:val="9"/>
     <w:lvlOverride w:ilvl="0">
       <w:startOverride w:val="1"/>
     </w:lvlOverride>
@@ -9820,19 +10995,19 @@
     </w:lvlOverride>
   </w:num>
   <w:num w:numId="12" w16cid:durableId="1645155231">
-    <w:abstractNumId w:val="5"/>
+    <w:abstractNumId w:val="10"/>
   </w:num>
   <w:num w:numId="13" w16cid:durableId="1016228064">
-    <w:abstractNumId w:val="3"/>
+    <w:abstractNumId w:val="8"/>
   </w:num>
   <w:num w:numId="14" w16cid:durableId="589243648">
+    <w:abstractNumId w:val="11"/>
+  </w:num>
+  <w:num w:numId="15" w16cid:durableId="1994990350">
     <w:abstractNumId w:val="6"/>
   </w:num>
-  <w:num w:numId="15" w16cid:durableId="1994990350">
-    <w:abstractNumId w:val="2"/>
-  </w:num>
   <w:num w:numId="16" w16cid:durableId="249312713">
-    <w:abstractNumId w:val="4"/>
+    <w:abstractNumId w:val="9"/>
     <w:lvlOverride w:ilvl="0">
       <w:startOverride w:val="1"/>
     </w:lvlOverride>
@@ -9862,12 +11037,27 @@
     </w:lvlOverride>
   </w:num>
   <w:num w:numId="17" w16cid:durableId="1998607345">
+    <w:abstractNumId w:val="4"/>
+  </w:num>
+  <w:num w:numId="18" w16cid:durableId="2072388172">
+    <w:abstractNumId w:val="13"/>
+  </w:num>
+  <w:num w:numId="19" w16cid:durableId="142354018">
+    <w:abstractNumId w:val="2"/>
+  </w:num>
+  <w:num w:numId="20" w16cid:durableId="918563264">
+    <w:abstractNumId w:val="7"/>
+  </w:num>
+  <w:num w:numId="21" w16cid:durableId="1276522550">
+    <w:abstractNumId w:val="3"/>
+  </w:num>
+  <w:num w:numId="22" w16cid:durableId="40832908">
+    <w:abstractNumId w:val="5"/>
+  </w:num>
+  <w:num w:numId="23" w16cid:durableId="333840773">
     <w:abstractNumId w:val="1"/>
   </w:num>
-  <w:num w:numId="18" w16cid:durableId="2072388172">
-    <w:abstractNumId w:val="8"/>
-  </w:num>
-  <w:num w:numId="19" w16cid:durableId="142354018">
+  <w:num w:numId="24" w16cid:durableId="1288849886">
     <w:abstractNumId w:val="0"/>
   </w:num>
 </w:numbering>
@@ -10386,7 +11576,6 @@
   <w:style w:type="character" w:default="1" w:styleId="Bekezdsalapbettpusa">
     <w:name w:val="Default Paragraph Font"/>
     <w:uiPriority w:val="1"/>
-    <w:semiHidden/>
     <w:unhideWhenUsed/>
   </w:style>
   <w:style w:type="table" w:default="1" w:styleId="Normltblzat">
@@ -11376,74 +12565,81 @@
 <file path=customXml/item1.xml><?xml version="1.0" encoding="utf-8"?>
 <b:Sources xmlns:b="http://schemas.openxmlformats.org/officeDocument/2006/bibliography" xmlns="http://schemas.openxmlformats.org/officeDocument/2006/bibliography" SelectedStyle="\IEEE2006OfficeOnline.xsl" StyleName="IEEE" Version="2006">
   <b:Source>
-    <b:Tag>Wet13</b:Tag>
-    <b:SourceType>Book</b:SourceType>
-    <b:Guid>{FBB03064-2091-481B-BA64-7C5C38FFF28D}</b:Guid>
+    <b:Tag>Ale</b:Tag>
+    <b:SourceType>InternetSite</b:SourceType>
+    <b:Guid>{78C8F768-9F18-490F-A883-CE7C60063B13}</b:Guid>
+    <b:Title>Mit csinál egy logopédus?</b:Title>
+    <b:URL>https://www.beszedrehabilitacio.hu/mit-csinal-egy-logopedus/</b:URL>
     <b:Author>
       <b:Author>
         <b:NameList>
           <b:Person>
-            <b:Last>Wetherall</b:Last>
-            <b:First>David</b:First>
-            <b:Middle>J.</b:Middle>
-          </b:Person>
-          <b:Person>
-            <b:Last>Tanenbaum</b:Last>
-            <b:First>Andrew</b:First>
-            <b:Middle>S.</b:Middle>
+            <b:Last>Magdolna</b:Last>
+            <b:First>Aleszné</b:First>
+            <b:Middle>Mező</b:Middle>
           </b:Person>
         </b:NameList>
       </b:Author>
     </b:Author>
-    <b:Title>Computer networks</b:Title>
-    <b:Year>2013</b:Year>
-    <b:Publisher>Pearson Education</b:Publisher>
-    <b:RefOrder>3</b:RefOrder>
+    <b:RefOrder>1</b:RefOrder>
   </b:Source>
   <b:Source>
-    <b:Tag>DeS12</b:Tag>
-    <b:SourceType>JournalArticle</b:SourceType>
-    <b:Guid>{42252D55-2A7F-4BFB-A39B-2A5DA43D59FE}</b:Guid>
+    <b:Tag>Log</b:Tag>
+    <b:SourceType>InternetSite</b:SourceType>
+    <b:Guid>{8B998E14-9901-4E81-871F-A7AA4BECECC9}</b:Guid>
     <b:Author>
       <b:Author>
         <b:NameList>
           <b:Person>
-            <b:Last>De Smedt</b:Last>
-            <b:First>T.</b:First>
-          </b:Person>
-          <b:Person>
-            <b:Last>Daelemans</b:Last>
-            <b:First>W.</b:First>
+            <b:Last>Szakszolgálat</b:Last>
+            <b:First>Logopédiai</b:First>
           </b:Person>
         </b:NameList>
       </b:Author>
     </b:Author>
-    <b:Title>Pattern for python.</b:Title>
-    <b:Year>2012</b:Year>
-    <b:JournalName>The Journal of Machine Learning Research</b:JournalName>
-    <b:Pages>2063-2067</b:Pages>
-    <b:Volume>13</b:Volume>
-    <b:Issue>1</b:Issue>
-    <b:LCID>en-GB</b:LCID>
-    <b:RefOrder>1</b:RefOrder>
+    <b:Title>A logopédiai munka tevékenységi köre</b:Title>
+    <b:URL>https://koraszulott.com/a-logopediai-munka-tevekenysegi-kore/</b:URL>
+    <b:RefOrder>2</b:RefOrder>
   </b:Source>
   <b:Source>
-    <b:Tag>Zár22</b:Tag>
-    <b:SourceType>DocumentFromInternetSite</b:SourceType>
-    <b:Guid>{95A97988-D92C-4128-8EBA-0B599356B929}</b:Guid>
-    <b:Title>Záróvizsga információk</b:Title>
-    <b:InternetSiteTitle>Pannon Egyetem, Műszaki Informatikai Kar</b:InternetSiteTitle>
-    <b:URL>https://mik.uni-pannon.hu/index.php/hu/oktatas/zarovizsga.html</b:URL>
-    <b:YearAccessed>2022</b:YearAccessed>
-    <b:MonthAccessed>03</b:MonthAccessed>
-    <b:DayAccessed>04</b:DayAccessed>
-    <b:RefOrder>2</b:RefOrder>
+    <b:Tag>Lők</b:Tag>
+    <b:SourceType>InternetSite</b:SourceType>
+    <b:Guid>{EB08694C-2D14-49DC-8395-3890C20709A5}</b:Guid>
+    <b:Author>
+      <b:Author>
+        <b:NameList>
+          <b:Person>
+            <b:Last>Fanny</b:Last>
+            <b:First>Lőke</b:First>
+          </b:Person>
+        </b:NameList>
+      </b:Author>
+    </b:Author>
+    <b:Title>Letölthető feladatok</b:Title>
+    <b:URL>https://logopediai-terapiak-veszpremben.webnode.hu/letoltheto-feladatok/</b:URL>
+    <b:RefOrder>5</b:RefOrder>
+  </b:Source>
+  <b:Source>
+    <b:Tag>Web</b:Tag>
+    <b:SourceType>InternetSite</b:SourceType>
+    <b:Guid>{74A5F8A7-5921-4938-91EA-D458716C6FD5}</b:Guid>
+    <b:Title>Webböngésző</b:Title>
+    <b:URL>https://hu.wikipedia.org/wiki/Webb%C3%B6ng%C3%A9sz%C5%91</b:URL>
+    <b:RefOrder>4</b:RefOrder>
+  </b:Source>
+  <b:Source>
+    <b:Tag>Bön</b:Tag>
+    <b:SourceType>InternetSite</b:SourceType>
+    <b:Guid>{935F5AEE-5BFE-4F88-99BE-45F3F4C61194}</b:Guid>
+    <b:Title>Böngészőháborúk</b:Title>
+    <b:URL>https://hu.wikipedia.org/wiki/B%C3%B6ng%C3%A9sz%C5%91h%C3%A1bor%C3%BAk</b:URL>
+    <b:RefOrder>3</b:RefOrder>
   </b:Source>
 </b:Sources>
 </file>
 
 <file path=customXml/itemProps1.xml><?xml version="1.0" encoding="utf-8"?>
-<ds:datastoreItem xmlns:ds="http://schemas.openxmlformats.org/officeDocument/2006/customXml" ds:itemID="{685DC2D2-904E-47AB-9EE6-D434F640B03D}">
+<ds:datastoreItem xmlns:ds="http://schemas.openxmlformats.org/officeDocument/2006/customXml" ds:itemID="{AE118803-2179-4778-B531-612B8A962026}">
   <ds:schemaRefs>
     <ds:schemaRef ds:uri="http://schemas.openxmlformats.org/officeDocument/2006/bibliography"/>
   </ds:schemaRefs>

</xml_diff>